<commit_message>
Edited the final document
</commit_message>
<xml_diff>
--- a/Operational/IR2 Operations.docx
+++ b/Operational/IR2 Operations.docx
@@ -3470,6 +3470,7 @@
                                 <w:calendar w:val="gregorian"/>
                               </w:date>
                             </w:sdtPr>
+                            <w:sdtEndPr/>
                             <w:sdtContent>
                               <w:p>
                                 <w:pPr>
@@ -3779,6 +3780,7 @@
                               <w:dataBinding w:prefixMappings="xmlns:ns0='http://purl.org/dc/elements/1.1/' xmlns:ns1='http://schemas.openxmlformats.org/package/2006/metadata/core-properties' " w:xpath="/ns1:coreProperties[1]/ns0:creator[1]" w:storeItemID="{6C3C8BC8-F283-45AE-878A-BAB7291924A1}"/>
                               <w:text/>
                             </w:sdtPr>
+                            <w:sdtEndPr/>
                             <w:sdtContent>
                               <w:r>
                                 <w:rPr>
@@ -3986,11 +3988,7 @@
               </mc:Choice>
               <mc:Fallback>
                 <w:pict>
-                  <v:shapetype w14:anchorId="44A2EBBB" id="_x0000_t202" coordsize="21600,21600" o:spt="202" path="m,l,21600r21600,l21600,xe">
-                    <v:stroke joinstyle="miter"/>
-                    <v:path gradientshapeok="t" o:connecttype="rect"/>
-                  </v:shapetype>
-                  <v:shape id="Casella di testo 34" o:spid="_x0000_s1056" type="#_x0000_t202" style="position:absolute;margin-left:0;margin-top:0;width:4in;height:84.25pt;z-index:251660288;visibility:visible;mso-wrap-style:square;mso-width-percent:450;mso-height-percent:0;mso-left-percent:420;mso-top-percent:175;mso-wrap-distance-left:9pt;mso-wrap-distance-top:0;mso-wrap-distance-right:9pt;mso-wrap-distance-bottom:0;mso-position-horizontal-relative:page;mso-position-vertical-relative:page;mso-width-percent:450;mso-height-percent:0;mso-left-percent:420;mso-top-percent:175;mso-width-relative:page;mso-height-relative:margin;v-text-anchor:top" o:gfxdata="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" filled="f" stroked="f" strokeweight=".5pt">
+                  <v:shape w14:anchorId="44A2EBBB" id="Casella di testo 34" o:spid="_x0000_s1056" type="#_x0000_t202" style="position:absolute;margin-left:0;margin-top:0;width:4in;height:84.25pt;z-index:251660288;visibility:visible;mso-wrap-style:square;mso-width-percent:450;mso-height-percent:0;mso-left-percent:420;mso-top-percent:175;mso-wrap-distance-left:9pt;mso-wrap-distance-top:0;mso-wrap-distance-right:9pt;mso-wrap-distance-bottom:0;mso-position-horizontal-relative:page;mso-position-vertical-relative:page;mso-width-percent:450;mso-height-percent:0;mso-left-percent:420;mso-top-percent:175;mso-width-relative:page;mso-height-relative:margin;v-text-anchor:top" o:gfxdata="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" filled="f" stroked="f" strokeweight=".5pt">
                     <v:textbox style="mso-fit-shape-to-text:t" inset="0,0,0,0">
                       <w:txbxContent>
                         <w:p>
@@ -4189,13 +4187,6 @@
           <w:lang w:val="en-US"/>
         </w:rPr>
       </w:pPr>
-    </w:p>
-    <w:p>
-      <w:pPr>
-        <w:rPr>
-          <w:lang w:val="en-US"/>
-        </w:rPr>
-      </w:pPr>
       <w:r>
         <w:rPr>
           <w:lang w:val="en-US"/>
@@ -4440,6 +4431,9 @@
         <w:jc w:val="center"/>
       </w:pPr>
       <w:r>
+        <w:rPr>
+          <w:noProof/>
+        </w:rPr>
         <w:drawing>
           <wp:inline distT="0" distB="0" distL="0" distR="0" wp14:anchorId="65BA73F1" wp14:editId="15508331">
             <wp:extent cx="3822700" cy="3860800"/>
@@ -4480,6 +4474,9 @@
     <w:p>
       <w:pPr>
         <w:pStyle w:val="Didascalia"/>
+        <w:rPr>
+          <w:lang w:val="en-US"/>
+        </w:rPr>
       </w:pPr>
       <w:r>
         <w:rPr>
@@ -4664,6 +4661,7 @@
       </w:pPr>
       <w:r>
         <w:rPr>
+          <w:noProof/>
           <w:lang w:val="en-US"/>
         </w:rPr>
         <w:lastRenderedPageBreak/>
@@ -4922,10 +4920,255 @@
     </w:p>
     <w:p>
       <w:pPr>
+        <w:pStyle w:val="Titolo2"/>
+        <w:rPr>
+          <w:lang w:val="en-US"/>
+        </w:rPr>
+      </w:pPr>
+      <w:r>
+        <w:rPr>
+          <w:lang w:val="en-US"/>
+        </w:rPr>
+        <w:t>Planning of delivery</w:t>
+      </w:r>
+    </w:p>
+    <w:p>
+      <w:pPr>
+        <w:rPr>
+          <w:lang w:val="en-US"/>
+        </w:rPr>
+      </w:pPr>
+      <w:r>
+        <w:rPr>
+          <w:lang w:val="en-US"/>
+        </w:rPr>
+        <w:t xml:space="preserve">The delivery for the products destined to go to </w:t>
+      </w:r>
+      <w:proofErr w:type="spellStart"/>
+      <w:r>
+        <w:rPr>
+          <w:lang w:val="en-US"/>
+        </w:rPr>
+        <w:t>Mediaworld</w:t>
+      </w:r>
+      <w:proofErr w:type="spellEnd"/>
+      <w:r>
+        <w:rPr>
+          <w:lang w:val="en-US"/>
+        </w:rPr>
+        <w:t xml:space="preserve"> is monthly, while the ones destined to the customers that have bought in the website are delivered as soon as possible.</w:t>
+      </w:r>
+    </w:p>
+    <w:p>
+      <w:pPr>
+        <w:rPr>
+          <w:lang w:val="en-US"/>
+        </w:rPr>
+      </w:pPr>
+      <w:proofErr w:type="spellStart"/>
+      <w:r>
+        <w:rPr>
+          <w:lang w:val="en-US"/>
+        </w:rPr>
+        <w:t>Mediaworld</w:t>
+      </w:r>
+      <w:proofErr w:type="spellEnd"/>
+      <w:r>
+        <w:rPr>
+          <w:lang w:val="en-US"/>
+        </w:rPr>
+        <w:t>, as part of the agreement, books orders month by month, so at the beginning of the year, we do a production planning based fully on forecasted sales.</w:t>
+      </w:r>
+    </w:p>
+    <w:p>
+      <w:pPr>
+        <w:rPr>
+          <w:lang w:val="en-US"/>
+        </w:rPr>
+      </w:pPr>
+      <w:r>
+        <w:rPr>
+          <w:lang w:val="en-US"/>
+        </w:rPr>
+        <w:t xml:space="preserve">This forecasted sales take in consideration the forecasted orders of </w:t>
+      </w:r>
+      <w:proofErr w:type="spellStart"/>
+      <w:r>
+        <w:rPr>
+          <w:lang w:val="en-US"/>
+        </w:rPr>
+        <w:t>Mediaworld</w:t>
+      </w:r>
+      <w:proofErr w:type="spellEnd"/>
+      <w:r>
+        <w:rPr>
+          <w:lang w:val="en-US"/>
+        </w:rPr>
+        <w:t xml:space="preserve">, based on the last year orders and other parameters to be as accurate as possible, and the forecasted orders on our </w:t>
+      </w:r>
+      <w:r>
+        <w:rPr>
+          <w:lang w:val="en-US"/>
+        </w:rPr>
+        <w:lastRenderedPageBreak/>
+        <w:t>website.</w:t>
+      </w:r>
+      <w:r>
+        <w:rPr>
+          <w:lang w:val="en-US"/>
+        </w:rPr>
+        <w:t xml:space="preserve"> Month by month, as we receive the order by our main retailer, we update all the production plan for the rest of the year.</w:t>
+      </w:r>
+    </w:p>
+    <w:p>
+      <w:pPr>
+        <w:rPr>
+          <w:lang w:val="en-US"/>
+        </w:rPr>
+      </w:pPr>
+      <w:r>
+        <w:rPr>
+          <w:lang w:val="en-US"/>
+        </w:rPr>
+        <w:br w:type="page"/>
+      </w:r>
+    </w:p>
+    <w:p>
+      <w:pPr>
+        <w:pStyle w:val="Titolo1"/>
+        <w:rPr>
+          <w:lang w:val="en-US"/>
+        </w:rPr>
+      </w:pPr>
+      <w:r>
+        <w:rPr>
+          <w:lang w:val="en-US"/>
+        </w:rPr>
+        <w:lastRenderedPageBreak/>
+        <w:t>Production Planning</w:t>
+      </w:r>
+    </w:p>
+    <w:p>
+      <w:pPr>
         <w:rPr>
           <w:lang w:val="en-US" w:eastAsia="en-US"/>
         </w:rPr>
       </w:pPr>
+      <w:r>
+        <w:rPr>
+          <w:lang w:val="en-US" w:eastAsia="en-US"/>
+        </w:rPr>
+        <w:t>O</w:t>
+      </w:r>
+      <w:r>
+        <w:rPr>
+          <w:lang w:val="en-US" w:eastAsia="en-US"/>
+        </w:rPr>
+        <w:t>ur production is based on a mixed plan: we vary both the production and the inventory tuning the capacity of our machinery</w:t>
+      </w:r>
+      <w:r>
+        <w:rPr>
+          <w:lang w:val="en-US" w:eastAsia="en-US"/>
+        </w:rPr>
+        <w:t>. This choice was made in order to have the production a minimum flexible to the demand, keeping the inventory as low as possible.</w:t>
+      </w:r>
+    </w:p>
+    <w:p>
+      <w:pPr>
+        <w:rPr>
+          <w:lang w:val="en-US" w:eastAsia="en-US"/>
+        </w:rPr>
+      </w:pPr>
+      <w:r>
+        <w:rPr>
+          <w:lang w:val="en-US" w:eastAsia="en-US"/>
+        </w:rPr>
+        <w:t xml:space="preserve">On the other hand, we cannot be full based on the demand, </w:t>
+      </w:r>
+      <w:r>
+        <w:rPr>
+          <w:lang w:val="en-US" w:eastAsia="en-US"/>
+        </w:rPr>
+        <w:t>because we want to vary the production by limiting ourselves to increase / decrease the work of the machinery</w:t>
+      </w:r>
+      <w:r>
+        <w:rPr>
+          <w:lang w:val="en-US" w:eastAsia="en-US"/>
+        </w:rPr>
+        <w:t xml:space="preserve">, </w:t>
+      </w:r>
+      <w:r>
+        <w:rPr>
+          <w:lang w:val="en-US" w:eastAsia="en-US"/>
+        </w:rPr>
+        <w:t>while not affecting the work of our employees</w:t>
+      </w:r>
+      <w:r>
+        <w:rPr>
+          <w:lang w:val="en-US" w:eastAsia="en-US"/>
+        </w:rPr>
+        <w:t>.</w:t>
+      </w:r>
+      <w:r>
+        <w:rPr>
+          <w:lang w:val="en-US" w:eastAsia="en-US"/>
+        </w:rPr>
+        <w:t xml:space="preserve"> This line of though comes from one of the </w:t>
+      </w:r>
+      <w:r>
+        <w:rPr>
+          <w:lang w:val="en-US" w:eastAsia="en-US"/>
+        </w:rPr>
+        <w:t>ethical principles</w:t>
+      </w:r>
+      <w:r>
+        <w:rPr>
+          <w:lang w:val="en-US" w:eastAsia="en-US"/>
+        </w:rPr>
+        <w:t xml:space="preserve"> of our company:</w:t>
+      </w:r>
+      <w:r>
+        <w:rPr>
+          <w:lang w:val="en-US" w:eastAsia="en-US"/>
+        </w:rPr>
+        <w:t xml:space="preserve"> IR2 </w:t>
+      </w:r>
+      <w:r>
+        <w:rPr>
+          <w:lang w:val="en-US" w:eastAsia="en-US"/>
+        </w:rPr>
+        <w:t>has a high regard for its employees</w:t>
+      </w:r>
+      <w:r>
+        <w:rPr>
+          <w:lang w:val="en-US" w:eastAsia="en-US"/>
+        </w:rPr>
+        <w:t xml:space="preserve"> </w:t>
+      </w:r>
+      <w:r>
+        <w:rPr>
+          <w:lang w:val="en-US" w:eastAsia="en-US"/>
+        </w:rPr>
+        <w:t xml:space="preserve">and </w:t>
+      </w:r>
+      <w:r>
+        <w:rPr>
+          <w:lang w:val="en-US" w:eastAsia="en-US"/>
+        </w:rPr>
+        <w:t>it</w:t>
+      </w:r>
+      <w:r>
+        <w:rPr>
+          <w:lang w:val="en-US" w:eastAsia="en-US"/>
+        </w:rPr>
+        <w:t xml:space="preserve"> knows that a succession of layoffs / hires can undermine the morale of the workers</w:t>
+      </w:r>
+      <w:r>
+        <w:rPr>
+          <w:lang w:val="en-US" w:eastAsia="en-US"/>
+        </w:rPr>
+        <w:t>.</w:t>
+      </w:r>
     </w:p>
     <w:p>
       <w:pPr>
@@ -4951,183 +5194,144 @@
         <w:rPr>
           <w:lang w:val="en-US" w:eastAsia="en-US"/>
         </w:rPr>
-        <w:t>The scheduling of our production is based on a mixed plan: we vary both the production and the inventory tuning the capacity of our machinery</w:t>
-      </w:r>
-      <w:r>
+        <w:t>The MPS done for 2020 plan is in the attached document.</w:t>
+      </w:r>
+    </w:p>
+    <w:p>
+      <w:pPr>
+        <w:pStyle w:val="Titolo2"/>
+        <w:rPr>
+          <w:lang w:val="en-US"/>
+        </w:rPr>
+      </w:pPr>
+      <w:r>
+        <w:rPr>
+          <w:lang w:val="en-US"/>
+        </w:rPr>
+        <w:t>Material Requirements Planning</w:t>
+      </w:r>
+    </w:p>
+    <w:p>
+      <w:pPr>
         <w:rPr>
           <w:lang w:val="en-US" w:eastAsia="en-US"/>
         </w:rPr>
-        <w:t>. This choice was made in order to have the production a minimum flexible to the demand, keeping the inventory as low as possible.</w:t>
-      </w:r>
-    </w:p>
-    <w:p>
-      <w:pPr>
+      </w:pPr>
+      <w:r>
         <w:rPr>
           <w:lang w:val="en-US" w:eastAsia="en-US"/>
         </w:rPr>
-      </w:pPr>
-      <w:r>
-        <w:rPr>
-          <w:lang w:val="en-US" w:eastAsia="en-US"/>
-        </w:rPr>
-        <w:t xml:space="preserve">On the other hand, we cannot be full based on the demand, </w:t>
-      </w:r>
-      <w:r>
-        <w:rPr>
-          <w:lang w:val="en-US" w:eastAsia="en-US"/>
-        </w:rPr>
-        <w:t>because we want to vary the production by limiting ourselves to increase / decrease the work of the machinery</w:t>
-      </w:r>
-      <w:r>
-        <w:rPr>
-          <w:lang w:val="en-US" w:eastAsia="en-US"/>
-        </w:rPr>
-        <w:t xml:space="preserve">, </w:t>
-      </w:r>
-      <w:r>
-        <w:rPr>
-          <w:lang w:val="en-US" w:eastAsia="en-US"/>
-        </w:rPr>
-        <w:t xml:space="preserve">while not affecting the work </w:t>
-      </w:r>
-      <w:r>
-        <w:rPr>
-          <w:lang w:val="en-US" w:eastAsia="en-US"/>
-        </w:rPr>
-        <w:lastRenderedPageBreak/>
-        <w:t>of our employees</w:t>
-      </w:r>
-      <w:r>
-        <w:rPr>
-          <w:lang w:val="en-US" w:eastAsia="en-US"/>
-        </w:rPr>
-        <w:t>.</w:t>
-      </w:r>
-      <w:r>
-        <w:rPr>
-          <w:lang w:val="en-US" w:eastAsia="en-US"/>
-        </w:rPr>
-        <w:t xml:space="preserve"> This line of though comes from one of the </w:t>
-      </w:r>
-      <w:r>
-        <w:rPr>
-          <w:lang w:val="en-US" w:eastAsia="en-US"/>
-        </w:rPr>
-        <w:t>ethical principles</w:t>
-      </w:r>
-      <w:r>
-        <w:rPr>
-          <w:lang w:val="en-US" w:eastAsia="en-US"/>
-        </w:rPr>
-        <w:t xml:space="preserve"> of our company:</w:t>
-      </w:r>
-      <w:r>
-        <w:rPr>
-          <w:lang w:val="en-US" w:eastAsia="en-US"/>
-        </w:rPr>
-        <w:t xml:space="preserve"> IR2 </w:t>
-      </w:r>
-      <w:r>
-        <w:rPr>
-          <w:lang w:val="en-US" w:eastAsia="en-US"/>
-        </w:rPr>
-        <w:t>has a high regard for its employees</w:t>
-      </w:r>
-      <w:r>
-        <w:rPr>
-          <w:lang w:val="en-US" w:eastAsia="en-US"/>
-        </w:rPr>
-        <w:t xml:space="preserve"> </w:t>
-      </w:r>
-      <w:r>
-        <w:rPr>
-          <w:lang w:val="en-US" w:eastAsia="en-US"/>
-        </w:rPr>
-        <w:t xml:space="preserve">and </w:t>
-      </w:r>
-      <w:r>
-        <w:rPr>
-          <w:lang w:val="en-US" w:eastAsia="en-US"/>
-        </w:rPr>
-        <w:t>it</w:t>
-      </w:r>
-      <w:r>
-        <w:rPr>
-          <w:lang w:val="en-US" w:eastAsia="en-US"/>
-        </w:rPr>
-        <w:t xml:space="preserve"> knows that a succession of layoffs / hires can undermine the morale of the workers</w:t>
-      </w:r>
-      <w:r>
-        <w:rPr>
-          <w:lang w:val="en-US" w:eastAsia="en-US"/>
-        </w:rPr>
-        <w:t>.</w:t>
-      </w:r>
-    </w:p>
-    <w:p>
-      <w:pPr>
-        <w:rPr>
-          <w:lang w:val="en-US" w:eastAsia="en-US"/>
-        </w:rPr>
-      </w:pPr>
-      <w:r>
-        <w:rPr>
-          <w:lang w:val="en-US" w:eastAsia="en-US"/>
-        </w:rPr>
-        <w:t>The master production scheduling is based on the forecasted sales of each month.</w:t>
-      </w:r>
-    </w:p>
-    <w:p>
-      <w:pPr>
-        <w:pStyle w:val="Titolo2"/>
-        <w:rPr>
-          <w:lang w:val="en-US"/>
-        </w:rPr>
-      </w:pPr>
-      <w:r>
-        <w:rPr>
-          <w:lang w:val="en-US"/>
-        </w:rPr>
-        <w:t>Weekly Production Planning</w:t>
-      </w:r>
-    </w:p>
-    <w:p>
-      <w:pPr>
-        <w:pStyle w:val="Titolo2"/>
-        <w:rPr>
-          <w:lang w:val="en-US"/>
-        </w:rPr>
-      </w:pPr>
-      <w:r>
-        <w:rPr>
-          <w:lang w:val="en-US"/>
-        </w:rPr>
-        <w:t>Planning of delivery</w:t>
-      </w:r>
-    </w:p>
-    <w:p>
-      <w:pPr>
-        <w:rPr>
-          <w:lang w:val="en-US"/>
-        </w:rPr>
-      </w:pPr>
-      <w:r>
-        <w:rPr>
-          <w:lang w:val="en-US"/>
-        </w:rPr>
-        <w:t xml:space="preserve">The delivery for the products destined to go to Mediaworld is monthly, while the ones destined to the customers that have bought in the website are delivered </w:t>
-      </w:r>
-      <w:r>
-        <w:rPr>
-          <w:lang w:val="en-US"/>
-        </w:rPr>
-        <w:t>as soon as possible</w:t>
-      </w:r>
-      <w:r>
-        <w:rPr>
-          <w:lang w:val="en-US"/>
-        </w:rPr>
-        <w:t>.</w:t>
+        <w:t>The MRP done for 2020 plan is in the attached document. It’s based on the following considerations:</w:t>
+      </w:r>
+    </w:p>
+    <w:p>
+      <w:pPr>
+        <w:pStyle w:val="Paragrafoelenco"/>
+        <w:numPr>
+          <w:ilvl w:val="0"/>
+          <w:numId w:val="22"/>
+        </w:numPr>
+        <w:rPr>
+          <w:lang w:val="en-US"/>
+        </w:rPr>
+      </w:pPr>
+      <w:r>
+        <w:rPr>
+          <w:lang w:val="en-US"/>
+        </w:rPr>
+        <w:t>the lead time of the components is 1 week</w:t>
+      </w:r>
+    </w:p>
+    <w:p>
+      <w:pPr>
+        <w:pStyle w:val="Paragrafoelenco"/>
+        <w:numPr>
+          <w:ilvl w:val="0"/>
+          <w:numId w:val="22"/>
+        </w:numPr>
+        <w:rPr>
+          <w:lang w:val="en-US"/>
+        </w:rPr>
+      </w:pPr>
+      <w:r>
+        <w:rPr>
+          <w:lang w:val="en-US"/>
+        </w:rPr>
+        <w:t xml:space="preserve">there is a security stock value for all the components: the orders are placed so as to have as </w:t>
+      </w:r>
+      <w:r>
+        <w:rPr>
+          <w:lang w:val="en-US"/>
+        </w:rPr>
+        <w:t>far</w:t>
+      </w:r>
+      <w:r>
+        <w:rPr>
+          <w:lang w:val="en-US"/>
+        </w:rPr>
+        <w:t xml:space="preserve"> as possible the stock of </w:t>
+      </w:r>
+      <w:r>
+        <w:rPr>
+          <w:lang w:val="en-US"/>
+        </w:rPr>
+        <w:t>each</w:t>
+      </w:r>
+      <w:r>
+        <w:rPr>
+          <w:lang w:val="en-US"/>
+        </w:rPr>
+        <w:t xml:space="preserve"> component</w:t>
+      </w:r>
+      <w:r>
+        <w:rPr>
+          <w:lang w:val="en-US"/>
+        </w:rPr>
+        <w:t xml:space="preserve"> away </w:t>
+      </w:r>
+      <w:r>
+        <w:rPr>
+          <w:lang w:val="en-US"/>
+        </w:rPr>
+        <w:t>from</w:t>
+      </w:r>
+      <w:r>
+        <w:rPr>
+          <w:lang w:val="en-US"/>
+        </w:rPr>
+        <w:t xml:space="preserve"> zero.</w:t>
+      </w:r>
+    </w:p>
+    <w:p>
+      <w:pPr>
+        <w:pStyle w:val="Paragrafoelenco"/>
+        <w:numPr>
+          <w:ilvl w:val="0"/>
+          <w:numId w:val="22"/>
+        </w:numPr>
+        <w:rPr>
+          <w:lang w:val="en-US"/>
+        </w:rPr>
+      </w:pPr>
+      <w:r>
+        <w:rPr>
+          <w:lang w:val="en-US"/>
+        </w:rPr>
+        <w:t>the components needed for a robot are a very high number, for this reason some of that are aggregated in “mechanical components” and “</w:t>
+      </w:r>
+      <w:proofErr w:type="spellStart"/>
+      <w:r>
+        <w:rPr>
+          <w:lang w:val="en-US"/>
+        </w:rPr>
+        <w:t>eletronic</w:t>
+      </w:r>
+      <w:proofErr w:type="spellEnd"/>
+      <w:r>
+        <w:rPr>
+          <w:lang w:val="en-US"/>
+        </w:rPr>
+        <w:t xml:space="preserve"> components”</w:t>
       </w:r>
     </w:p>
     <w:p>
@@ -5480,13 +5684,31 @@
         <w:rPr>
           <w:lang w:val="en-US"/>
         </w:rPr>
-        <w:t>s in two</w:t>
-      </w:r>
-      <w:r>
-        <w:rPr>
-          <w:lang w:val="en-US"/>
-        </w:rPr>
-        <w:t xml:space="preserve"> main categories:</w:t>
+        <w:t xml:space="preserve">s in </w:t>
+      </w:r>
+      <w:r>
+        <w:rPr>
+          <w:lang w:val="en-US"/>
+        </w:rPr>
+        <w:t>the following</w:t>
+      </w:r>
+      <w:r>
+        <w:rPr>
+          <w:lang w:val="en-US"/>
+        </w:rPr>
+        <w:t xml:space="preserve"> categories</w:t>
+      </w:r>
+      <w:r>
+        <w:rPr>
+          <w:lang w:val="en-US"/>
+        </w:rPr>
+        <w:t>, based on the supply</w:t>
+      </w:r>
+      <w:r>
+        <w:rPr>
+          <w:lang w:val="en-US"/>
+        </w:rPr>
+        <w:t>:</w:t>
       </w:r>
     </w:p>
     <w:p>
@@ -5504,19 +5726,85 @@
         <w:rPr>
           <w:lang w:val="en-US"/>
         </w:rPr>
-        <w:t xml:space="preserve">Suppliers </w:t>
-      </w:r>
-      <w:r>
-        <w:rPr>
-          <w:lang w:val="en-US"/>
-        </w:rPr>
-        <w:t xml:space="preserve">that supply the critical products: </w:t>
-      </w:r>
-      <w:r>
-        <w:rPr>
-          <w:lang w:val="en-US"/>
-        </w:rPr>
-        <w:t>that are customized for our company (sensors, batteries, bodies, power supplies)</w:t>
+        <w:t>C</w:t>
+      </w:r>
+      <w:r>
+        <w:rPr>
+          <w:lang w:val="en-US"/>
+        </w:rPr>
+        <w:t xml:space="preserve">ritical products: </w:t>
+      </w:r>
+      <w:r>
+        <w:rPr>
+          <w:lang w:val="en-US"/>
+        </w:rPr>
+        <w:t>products that</w:t>
+      </w:r>
+      <w:r>
+        <w:rPr>
+          <w:lang w:val="en-US"/>
+        </w:rPr>
+        <w:t xml:space="preserve"> are </w:t>
+      </w:r>
+      <w:r>
+        <w:rPr>
+          <w:lang w:val="en-US"/>
+        </w:rPr>
+        <w:t>in those markets</w:t>
+      </w:r>
+      <w:r>
+        <w:rPr>
+          <w:lang w:val="en-US"/>
+        </w:rPr>
+        <w:t xml:space="preserve"> in which</w:t>
+      </w:r>
+      <w:r>
+        <w:rPr>
+          <w:lang w:val="en-US"/>
+        </w:rPr>
+        <w:t xml:space="preserve"> the </w:t>
+      </w:r>
+      <w:r>
+        <w:rPr>
+          <w:lang w:val="en-US"/>
+        </w:rPr>
+        <w:t>risk is very high, from the point of view of relationships and performances</w:t>
+      </w:r>
+      <w:r>
+        <w:rPr>
+          <w:lang w:val="en-US"/>
+        </w:rPr>
+        <w:t>.</w:t>
+      </w:r>
+      <w:r>
+        <w:rPr>
+          <w:lang w:val="en-US"/>
+        </w:rPr>
+        <w:t xml:space="preserve"> As critical product we have the sensors, because we want to customize them and to obtain very good performances. </w:t>
+      </w:r>
+      <w:r>
+        <w:rPr>
+          <w:lang w:val="en-US"/>
+        </w:rPr>
+        <w:t>Moreover,</w:t>
+      </w:r>
+      <w:r>
+        <w:rPr>
+          <w:lang w:val="en-US"/>
+        </w:rPr>
+        <w:t xml:space="preserve"> we need </w:t>
+      </w:r>
+      <w:r>
+        <w:rPr>
+          <w:lang w:val="en-US"/>
+        </w:rPr>
+        <w:t>a</w:t>
+      </w:r>
+      <w:r>
+        <w:rPr>
+          <w:lang w:val="en-US"/>
+        </w:rPr>
+        <w:t xml:space="preserve"> high volume of this component.</w:t>
       </w:r>
     </w:p>
     <w:p>
@@ -5534,34 +5822,262 @@
         <w:rPr>
           <w:lang w:val="en-US"/>
         </w:rPr>
-        <w:t xml:space="preserve">Suppliers that supply the leverage products: our company needs </w:t>
-      </w:r>
-      <w:proofErr w:type="gramStart"/>
-      <w:r>
-        <w:rPr>
-          <w:lang w:val="en-US"/>
-        </w:rPr>
-        <w:t>an</w:t>
-      </w:r>
-      <w:proofErr w:type="gramEnd"/>
-      <w:r>
-        <w:rPr>
-          <w:lang w:val="en-US"/>
-        </w:rPr>
-        <w:t xml:space="preserve"> high volume of that but there is an huge amount of suppliers in the market.</w:t>
-      </w:r>
-    </w:p>
-    <w:p>
-      <w:pPr>
-        <w:rPr>
-          <w:lang w:val="en-US"/>
-        </w:rPr>
-      </w:pPr>
-      <w:r>
-        <w:rPr>
-          <w:lang w:val="en-US"/>
-        </w:rPr>
-        <w:t>For the first category there is a “one source” policy, we established very detailed contracts with:</w:t>
+        <w:t>L</w:t>
+      </w:r>
+      <w:r>
+        <w:rPr>
+          <w:lang w:val="en-US"/>
+        </w:rPr>
+        <w:t xml:space="preserve">everage products: our company needs </w:t>
+      </w:r>
+      <w:r>
+        <w:rPr>
+          <w:lang w:val="en-US"/>
+        </w:rPr>
+        <w:t>a</w:t>
+      </w:r>
+      <w:r>
+        <w:rPr>
+          <w:lang w:val="en-US"/>
+        </w:rPr>
+        <w:t xml:space="preserve"> high volume of</w:t>
+      </w:r>
+      <w:r>
+        <w:rPr>
+          <w:lang w:val="en-US"/>
+        </w:rPr>
+        <w:t xml:space="preserve"> </w:t>
+      </w:r>
+      <w:r>
+        <w:rPr>
+          <w:lang w:val="en-US"/>
+        </w:rPr>
+        <w:t>these,</w:t>
+      </w:r>
+      <w:r>
+        <w:rPr>
+          <w:lang w:val="en-US"/>
+        </w:rPr>
+        <w:t xml:space="preserve"> </w:t>
+      </w:r>
+      <w:r>
+        <w:rPr>
+          <w:lang w:val="en-US"/>
+        </w:rPr>
+        <w:t xml:space="preserve">but </w:t>
+      </w:r>
+      <w:r>
+        <w:rPr>
+          <w:lang w:val="en-US"/>
+        </w:rPr>
+        <w:t>the risk is quite low</w:t>
+      </w:r>
+      <w:r>
+        <w:rPr>
+          <w:lang w:val="en-US"/>
+        </w:rPr>
+        <w:t>.</w:t>
+      </w:r>
+      <w:r>
+        <w:rPr>
+          <w:lang w:val="en-US"/>
+        </w:rPr>
+        <w:t xml:space="preserve"> </w:t>
+      </w:r>
+      <w:r>
+        <w:rPr>
+          <w:lang w:val="en-US"/>
+        </w:rPr>
+        <w:t xml:space="preserve">We can consider the bodies as leverage products; we need high quantity and we want to customize them but there is high competition in this </w:t>
+      </w:r>
+      <w:r>
+        <w:rPr>
+          <w:lang w:val="en-US"/>
+        </w:rPr>
+        <w:t>market,</w:t>
+      </w:r>
+      <w:r>
+        <w:rPr>
+          <w:lang w:val="en-US"/>
+        </w:rPr>
+        <w:t xml:space="preserve"> and we have more purchasing power than the supplier, so the overall risk is quite low.</w:t>
+      </w:r>
+    </w:p>
+    <w:p>
+      <w:pPr>
+        <w:pStyle w:val="Paragrafoelenco"/>
+        <w:numPr>
+          <w:ilvl w:val="0"/>
+          <w:numId w:val="3"/>
+        </w:numPr>
+        <w:rPr>
+          <w:lang w:val="en-US"/>
+        </w:rPr>
+      </w:pPr>
+      <w:r>
+        <w:rPr>
+          <w:lang w:val="en-US"/>
+        </w:rPr>
+        <w:t>Routine products</w:t>
+      </w:r>
+      <w:r>
+        <w:rPr>
+          <w:lang w:val="en-US"/>
+        </w:rPr>
+        <w:t xml:space="preserve">: </w:t>
+      </w:r>
+      <w:r>
+        <w:rPr>
+          <w:lang w:val="en-US"/>
+        </w:rPr>
+        <w:t xml:space="preserve">we have some of the </w:t>
+      </w:r>
+      <w:r>
+        <w:rPr>
+          <w:lang w:val="en-US"/>
+        </w:rPr>
+        <w:t>suppliers from which we need to order low volumes, but the risk is quite low, because this firms have less purchasing power than us and there is a lot of competition in that market. Several mechanical components of our robots are routine products.</w:t>
+      </w:r>
+    </w:p>
+    <w:p>
+      <w:pPr>
+        <w:pStyle w:val="Paragrafoelenco"/>
+        <w:numPr>
+          <w:ilvl w:val="0"/>
+          <w:numId w:val="3"/>
+        </w:numPr>
+        <w:rPr>
+          <w:lang w:val="en-US"/>
+        </w:rPr>
+      </w:pPr>
+      <w:r>
+        <w:rPr>
+          <w:lang w:val="en-US"/>
+        </w:rPr>
+        <w:t>B</w:t>
+      </w:r>
+      <w:r>
+        <w:rPr>
+          <w:lang w:val="en-US"/>
+        </w:rPr>
+        <w:t>ottlenecks product</w:t>
+      </w:r>
+      <w:r>
+        <w:rPr>
+          <w:lang w:val="en-US"/>
+        </w:rPr>
+        <w:t>s</w:t>
+      </w:r>
+      <w:r>
+        <w:rPr>
+          <w:lang w:val="en-US"/>
+        </w:rPr>
+        <w:t xml:space="preserve">: </w:t>
+      </w:r>
+      <w:r>
+        <w:rPr>
+          <w:lang w:val="en-US"/>
+        </w:rPr>
+        <w:t>those products</w:t>
+      </w:r>
+      <w:r>
+        <w:rPr>
+          <w:lang w:val="en-US"/>
+        </w:rPr>
+        <w:t xml:space="preserve"> can be very customized, difficult to </w:t>
+      </w:r>
+      <w:r>
+        <w:rPr>
+          <w:lang w:val="en-US"/>
+        </w:rPr>
+        <w:t>produce, very specific. We need low volume of them but for the previous reasons, the markets are very risky. Several electronic components of our robots are bottlenecks products.</w:t>
+      </w:r>
+      <w:r>
+        <w:rPr>
+          <w:lang w:val="en-US"/>
+        </w:rPr>
+        <w:t xml:space="preserve"> </w:t>
+      </w:r>
+    </w:p>
+    <w:p>
+      <w:pPr>
+        <w:jc w:val="center"/>
+        <w:rPr>
+          <w:lang w:val="en-US"/>
+        </w:rPr>
+      </w:pPr>
+      <w:r>
+        <w:rPr>
+          <w:noProof/>
+          <w:lang w:val="en-US"/>
+        </w:rPr>
+        <w:lastRenderedPageBreak/>
+        <w:drawing>
+          <wp:inline distT="0" distB="0" distL="0" distR="0" wp14:anchorId="50BCE419" wp14:editId="79877A38">
+            <wp:extent cx="2012988" cy="1738489"/>
+            <wp:effectExtent l="0" t="0" r="0" b="1905"/>
+            <wp:docPr id="39" name="Immagine 39" descr="Immagine che contiene screenshot&#10;&#10;Descrizione generata automaticamente"/>
+            <wp:cNvGraphicFramePr>
+              <a:graphicFrameLocks xmlns:a="http://schemas.openxmlformats.org/drawingml/2006/main" noChangeAspect="1"/>
+            </wp:cNvGraphicFramePr>
+            <a:graphic xmlns:a="http://schemas.openxmlformats.org/drawingml/2006/main">
+              <a:graphicData uri="http://schemas.openxmlformats.org/drawingml/2006/picture">
+                <pic:pic xmlns:pic="http://schemas.openxmlformats.org/drawingml/2006/picture">
+                  <pic:nvPicPr>
+                    <pic:cNvPr id="39" name="Kraljic.png"/>
+                    <pic:cNvPicPr/>
+                  </pic:nvPicPr>
+                  <pic:blipFill>
+                    <a:blip r:embed="rId11">
+                      <a:extLst>
+                        <a:ext uri="{28A0092B-C50C-407E-A947-70E740481C1C}">
+                          <a14:useLocalDpi xmlns:a14="http://schemas.microsoft.com/office/drawing/2010/main" val="0"/>
+                        </a:ext>
+                      </a:extLst>
+                    </a:blip>
+                    <a:stretch>
+                      <a:fillRect/>
+                    </a:stretch>
+                  </pic:blipFill>
+                  <pic:spPr>
+                    <a:xfrm>
+                      <a:off x="0" y="0"/>
+                      <a:ext cx="2012988" cy="1738489"/>
+                    </a:xfrm>
+                    <a:prstGeom prst="rect">
+                      <a:avLst/>
+                    </a:prstGeom>
+                  </pic:spPr>
+                </pic:pic>
+              </a:graphicData>
+            </a:graphic>
+          </wp:inline>
+        </w:drawing>
+      </w:r>
+    </w:p>
+    <w:p>
+      <w:pPr>
+        <w:rPr>
+          <w:lang w:val="en-US"/>
+        </w:rPr>
+      </w:pPr>
+      <w:r>
+        <w:rPr>
+          <w:lang w:val="en-US"/>
+        </w:rPr>
+        <w:t xml:space="preserve">For the </w:t>
+      </w:r>
+      <w:r>
+        <w:rPr>
+          <w:lang w:val="en-US"/>
+        </w:rPr>
+        <w:t>critical products</w:t>
+      </w:r>
+      <w:r>
+        <w:rPr>
+          <w:lang w:val="en-US"/>
+        </w:rPr>
+        <w:t xml:space="preserve"> there is a “one source” policy, we established very detailed contracts with:</w:t>
       </w:r>
     </w:p>
     <w:p>
@@ -5602,33 +6118,612 @@
     </w:p>
     <w:p>
       <w:pPr>
+        <w:rPr>
+          <w:lang w:val="en-US"/>
+        </w:rPr>
+      </w:pPr>
+      <w:r>
+        <w:rPr>
+          <w:lang w:val="en-US"/>
+        </w:rPr>
+        <w:t>T</w:t>
+      </w:r>
+      <w:r>
+        <w:rPr>
+          <w:lang w:val="en-US"/>
+        </w:rPr>
+        <w:t>hese contracts provide that the design phase of the pieces is shared between our company and them.</w:t>
+      </w:r>
+      <w:r>
+        <w:rPr>
+          <w:lang w:val="en-US"/>
+        </w:rPr>
+        <w:t xml:space="preserve"> </w:t>
+      </w:r>
+      <w:r>
+        <w:rPr>
+          <w:lang w:val="en-US"/>
+        </w:rPr>
+        <w:t xml:space="preserve">In this way </w:t>
+      </w:r>
+      <w:r>
+        <w:rPr>
+          <w:lang w:val="en-US"/>
+        </w:rPr>
+        <w:t xml:space="preserve">we can take advantage of the output that comes out of our research </w:t>
+      </w:r>
+      <w:r>
+        <w:rPr>
+          <w:lang w:val="en-US"/>
+        </w:rPr>
+        <w:t>system.</w:t>
+      </w:r>
+    </w:p>
+    <w:p>
+      <w:pPr>
+        <w:pStyle w:val="Titolo2"/>
+        <w:rPr>
+          <w:lang w:val="en-US"/>
+        </w:rPr>
+      </w:pPr>
+      <w:r>
+        <w:rPr>
+          <w:lang w:val="en-US"/>
+        </w:rPr>
+        <w:t>Vendor Rating Model</w:t>
+      </w:r>
+    </w:p>
+    <w:p>
+      <w:pPr>
+        <w:rPr>
+          <w:lang w:val="en-US" w:eastAsia="en-US"/>
+        </w:rPr>
+      </w:pPr>
+      <w:r>
+        <w:rPr>
+          <w:lang w:val="en-US" w:eastAsia="en-US"/>
+        </w:rPr>
+        <w:t>In deciding the supplier for each product, an evaluation model was built based on some parameters to which weight was attributed</w:t>
+      </w:r>
+      <w:r>
+        <w:rPr>
+          <w:lang w:val="en-US" w:eastAsia="en-US"/>
+        </w:rPr>
+        <w:t>.</w:t>
+      </w:r>
+    </w:p>
+    <w:p>
+      <w:pPr>
+        <w:rPr>
+          <w:lang w:val="en-US" w:eastAsia="en-US"/>
+        </w:rPr>
+      </w:pPr>
+      <w:r>
+        <w:rPr>
+          <w:lang w:val="en-US" w:eastAsia="en-US"/>
+        </w:rPr>
+        <w:t>In particular, for the choice of the supplier for the sensors, the parameters used were:</w:t>
+      </w:r>
+    </w:p>
+    <w:tbl>
+      <w:tblPr>
+        <w:tblW w:w="0" w:type="auto"/>
+        <w:tblCellMar>
+          <w:left w:w="0" w:type="dxa"/>
+          <w:right w:w="0" w:type="dxa"/>
+        </w:tblCellMar>
+        <w:tblLook w:val="04A0" w:firstRow="1" w:lastRow="0" w:firstColumn="1" w:lastColumn="0" w:noHBand="0" w:noVBand="1"/>
+      </w:tblPr>
+      <w:tblGrid>
+        <w:gridCol w:w="1395"/>
+        <w:gridCol w:w="1470"/>
+      </w:tblGrid>
+      <w:tr>
+        <w:trPr>
+          <w:trHeight w:val="165"/>
+        </w:trPr>
+        <w:tc>
+          <w:tcPr>
+            <w:tcW w:w="1395" w:type="dxa"/>
+            <w:tcBorders>
+              <w:top w:val="single" w:sz="6" w:space="0" w:color="000000"/>
+              <w:left w:val="single" w:sz="6" w:space="0" w:color="000000"/>
+              <w:bottom w:val="single" w:sz="6" w:space="0" w:color="000000"/>
+              <w:right w:val="single" w:sz="6" w:space="0" w:color="000000"/>
+            </w:tcBorders>
+            <w:shd w:val="clear" w:color="auto" w:fill="B0B3B2"/>
+            <w:tcMar>
+              <w:top w:w="0" w:type="dxa"/>
+              <w:left w:w="30" w:type="dxa"/>
+              <w:bottom w:w="30" w:type="dxa"/>
+              <w:right w:w="30" w:type="dxa"/>
+            </w:tcMar>
+            <w:hideMark/>
+          </w:tcPr>
+          <w:p>
+            <w:proofErr w:type="spellStart"/>
+            <w:r>
+              <w:rPr>
+                <w:rFonts w:ascii="Helvetica Neue" w:hAnsi="Helvetica Neue"/>
+                <w:b/>
+                <w:bCs/>
+                <w:color w:val="000000"/>
+                <w:sz w:val="15"/>
+                <w:szCs w:val="15"/>
+              </w:rPr>
+              <w:t>Parameters</w:t>
+            </w:r>
+            <w:proofErr w:type="spellEnd"/>
+          </w:p>
+        </w:tc>
+        <w:tc>
+          <w:tcPr>
+            <w:tcW w:w="1395" w:type="dxa"/>
+            <w:tcBorders>
+              <w:top w:val="single" w:sz="6" w:space="0" w:color="000000"/>
+              <w:left w:val="single" w:sz="6" w:space="0" w:color="000000"/>
+              <w:bottom w:val="single" w:sz="6" w:space="0" w:color="000000"/>
+              <w:right w:val="single" w:sz="6" w:space="0" w:color="000000"/>
+            </w:tcBorders>
+            <w:shd w:val="clear" w:color="auto" w:fill="B0B3B2"/>
+            <w:tcMar>
+              <w:top w:w="0" w:type="dxa"/>
+              <w:left w:w="30" w:type="dxa"/>
+              <w:bottom w:w="30" w:type="dxa"/>
+              <w:right w:w="30" w:type="dxa"/>
+            </w:tcMar>
+            <w:hideMark/>
+          </w:tcPr>
+          <w:p>
+            <w:proofErr w:type="spellStart"/>
+            <w:r>
+              <w:rPr>
+                <w:rFonts w:ascii="Helvetica Neue" w:hAnsi="Helvetica Neue"/>
+                <w:b/>
+                <w:bCs/>
+                <w:color w:val="000000"/>
+                <w:sz w:val="15"/>
+                <w:szCs w:val="15"/>
+              </w:rPr>
+              <w:t>Weight</w:t>
+            </w:r>
+            <w:proofErr w:type="spellEnd"/>
+          </w:p>
+        </w:tc>
+      </w:tr>
+      <w:tr>
+        <w:trPr>
+          <w:trHeight w:val="180"/>
+        </w:trPr>
+        <w:tc>
+          <w:tcPr>
+            <w:tcW w:w="1395" w:type="dxa"/>
+            <w:tcBorders>
+              <w:top w:val="single" w:sz="6" w:space="0" w:color="000000"/>
+              <w:left w:val="single" w:sz="6" w:space="0" w:color="000000"/>
+              <w:bottom w:val="single" w:sz="6" w:space="0" w:color="000000"/>
+              <w:right w:val="single" w:sz="6" w:space="0" w:color="000000"/>
+            </w:tcBorders>
+            <w:shd w:val="clear" w:color="auto" w:fill="D4D4D4"/>
+            <w:tcMar>
+              <w:top w:w="0" w:type="dxa"/>
+              <w:left w:w="30" w:type="dxa"/>
+              <w:bottom w:w="30" w:type="dxa"/>
+              <w:right w:w="30" w:type="dxa"/>
+            </w:tcMar>
+            <w:hideMark/>
+          </w:tcPr>
+          <w:p>
+            <w:proofErr w:type="spellStart"/>
+            <w:r>
+              <w:rPr>
+                <w:rFonts w:ascii="Helvetica Neue" w:hAnsi="Helvetica Neue"/>
+                <w:color w:val="000000"/>
+                <w:sz w:val="15"/>
+                <w:szCs w:val="15"/>
+              </w:rPr>
+              <w:t>Quality</w:t>
+            </w:r>
+            <w:proofErr w:type="spellEnd"/>
+          </w:p>
+        </w:tc>
+        <w:tc>
+          <w:tcPr>
+            <w:tcW w:w="1395" w:type="dxa"/>
+            <w:tcBorders>
+              <w:top w:val="single" w:sz="6" w:space="0" w:color="000000"/>
+              <w:left w:val="single" w:sz="6" w:space="0" w:color="000000"/>
+              <w:bottom w:val="single" w:sz="6" w:space="0" w:color="000000"/>
+              <w:right w:val="single" w:sz="6" w:space="0" w:color="000000"/>
+            </w:tcBorders>
+            <w:tcMar>
+              <w:top w:w="0" w:type="dxa"/>
+              <w:left w:w="30" w:type="dxa"/>
+              <w:bottom w:w="30" w:type="dxa"/>
+              <w:right w:w="30" w:type="dxa"/>
+            </w:tcMar>
+            <w:hideMark/>
+          </w:tcPr>
+          <w:p>
+            <w:r>
+              <w:rPr>
+                <w:rFonts w:ascii="Helvetica Neue" w:hAnsi="Helvetica Neue"/>
+                <w:color w:val="000000"/>
+                <w:sz w:val="15"/>
+                <w:szCs w:val="15"/>
+              </w:rPr>
+              <w:t>0,40</w:t>
+            </w:r>
+          </w:p>
+        </w:tc>
+      </w:tr>
+      <w:tr>
+        <w:trPr>
+          <w:trHeight w:val="165"/>
+        </w:trPr>
+        <w:tc>
+          <w:tcPr>
+            <w:tcW w:w="1395" w:type="dxa"/>
+            <w:tcBorders>
+              <w:top w:val="single" w:sz="6" w:space="0" w:color="000000"/>
+              <w:left w:val="single" w:sz="6" w:space="0" w:color="000000"/>
+              <w:bottom w:val="single" w:sz="6" w:space="0" w:color="000000"/>
+              <w:right w:val="single" w:sz="6" w:space="0" w:color="000000"/>
+            </w:tcBorders>
+            <w:shd w:val="clear" w:color="auto" w:fill="D4D4D4"/>
+            <w:tcMar>
+              <w:top w:w="0" w:type="dxa"/>
+              <w:left w:w="30" w:type="dxa"/>
+              <w:bottom w:w="30" w:type="dxa"/>
+              <w:right w:w="30" w:type="dxa"/>
+            </w:tcMar>
+            <w:hideMark/>
+          </w:tcPr>
+          <w:p>
+            <w:r>
+              <w:rPr>
+                <w:rFonts w:ascii="Helvetica Neue" w:hAnsi="Helvetica Neue"/>
+                <w:color w:val="000000"/>
+                <w:sz w:val="15"/>
+                <w:szCs w:val="15"/>
+              </w:rPr>
+              <w:t>Price</w:t>
+            </w:r>
+          </w:p>
+        </w:tc>
+        <w:tc>
+          <w:tcPr>
+            <w:tcW w:w="1395" w:type="dxa"/>
+            <w:tcBorders>
+              <w:top w:val="single" w:sz="6" w:space="0" w:color="000000"/>
+              <w:left w:val="single" w:sz="6" w:space="0" w:color="000000"/>
+              <w:bottom w:val="single" w:sz="6" w:space="0" w:color="000000"/>
+              <w:right w:val="single" w:sz="6" w:space="0" w:color="000000"/>
+            </w:tcBorders>
+            <w:tcMar>
+              <w:top w:w="0" w:type="dxa"/>
+              <w:left w:w="30" w:type="dxa"/>
+              <w:bottom w:w="30" w:type="dxa"/>
+              <w:right w:w="30" w:type="dxa"/>
+            </w:tcMar>
+            <w:hideMark/>
+          </w:tcPr>
+          <w:p>
+            <w:r>
+              <w:rPr>
+                <w:rFonts w:ascii="Helvetica Neue" w:hAnsi="Helvetica Neue"/>
+                <w:color w:val="000000"/>
+                <w:sz w:val="15"/>
+                <w:szCs w:val="15"/>
+              </w:rPr>
+              <w:t>0,1</w:t>
+            </w:r>
+          </w:p>
+        </w:tc>
+      </w:tr>
+      <w:tr>
+        <w:trPr>
+          <w:trHeight w:val="165"/>
+        </w:trPr>
+        <w:tc>
+          <w:tcPr>
+            <w:tcW w:w="1395" w:type="dxa"/>
+            <w:tcBorders>
+              <w:top w:val="single" w:sz="6" w:space="0" w:color="000000"/>
+              <w:left w:val="single" w:sz="6" w:space="0" w:color="000000"/>
+              <w:bottom w:val="single" w:sz="6" w:space="0" w:color="000000"/>
+              <w:right w:val="single" w:sz="6" w:space="0" w:color="000000"/>
+            </w:tcBorders>
+            <w:shd w:val="clear" w:color="auto" w:fill="D4D4D4"/>
+            <w:tcMar>
+              <w:top w:w="0" w:type="dxa"/>
+              <w:left w:w="30" w:type="dxa"/>
+              <w:bottom w:w="30" w:type="dxa"/>
+              <w:right w:w="30" w:type="dxa"/>
+            </w:tcMar>
+            <w:hideMark/>
+          </w:tcPr>
+          <w:p>
+            <w:r>
+              <w:rPr>
+                <w:rFonts w:ascii="Helvetica Neue" w:hAnsi="Helvetica Neue"/>
+                <w:color w:val="000000"/>
+                <w:sz w:val="15"/>
+                <w:szCs w:val="15"/>
+              </w:rPr>
+              <w:t>Lead Time</w:t>
+            </w:r>
+          </w:p>
+        </w:tc>
+        <w:tc>
+          <w:tcPr>
+            <w:tcW w:w="1395" w:type="dxa"/>
+            <w:tcBorders>
+              <w:top w:val="single" w:sz="6" w:space="0" w:color="000000"/>
+              <w:left w:val="single" w:sz="6" w:space="0" w:color="000000"/>
+              <w:bottom w:val="single" w:sz="6" w:space="0" w:color="000000"/>
+              <w:right w:val="single" w:sz="6" w:space="0" w:color="000000"/>
+            </w:tcBorders>
+            <w:tcMar>
+              <w:top w:w="0" w:type="dxa"/>
+              <w:left w:w="30" w:type="dxa"/>
+              <w:bottom w:w="30" w:type="dxa"/>
+              <w:right w:w="30" w:type="dxa"/>
+            </w:tcMar>
+            <w:hideMark/>
+          </w:tcPr>
+          <w:p>
+            <w:r>
+              <w:rPr>
+                <w:rFonts w:ascii="Helvetica Neue" w:hAnsi="Helvetica Neue"/>
+                <w:color w:val="000000"/>
+                <w:sz w:val="15"/>
+                <w:szCs w:val="15"/>
+              </w:rPr>
+              <w:t>0,2</w:t>
+            </w:r>
+          </w:p>
+        </w:tc>
+      </w:tr>
+      <w:tr>
+        <w:trPr>
+          <w:trHeight w:val="165"/>
+        </w:trPr>
+        <w:tc>
+          <w:tcPr>
+            <w:tcW w:w="1395" w:type="dxa"/>
+            <w:tcBorders>
+              <w:top w:val="single" w:sz="6" w:space="0" w:color="000000"/>
+              <w:left w:val="single" w:sz="6" w:space="0" w:color="000000"/>
+              <w:bottom w:val="single" w:sz="6" w:space="0" w:color="000000"/>
+              <w:right w:val="single" w:sz="6" w:space="0" w:color="000000"/>
+            </w:tcBorders>
+            <w:shd w:val="clear" w:color="auto" w:fill="D4D4D4"/>
+            <w:tcMar>
+              <w:top w:w="0" w:type="dxa"/>
+              <w:left w:w="30" w:type="dxa"/>
+              <w:bottom w:w="30" w:type="dxa"/>
+              <w:right w:w="30" w:type="dxa"/>
+            </w:tcMar>
+            <w:hideMark/>
+          </w:tcPr>
+          <w:p>
+            <w:r>
+              <w:rPr>
+                <w:rFonts w:ascii="Helvetica Neue" w:hAnsi="Helvetica Neue"/>
+                <w:color w:val="000000"/>
+                <w:sz w:val="15"/>
+                <w:szCs w:val="15"/>
+              </w:rPr>
+              <w:t>Trust</w:t>
+            </w:r>
+          </w:p>
+        </w:tc>
+        <w:tc>
+          <w:tcPr>
+            <w:tcW w:w="1395" w:type="dxa"/>
+            <w:tcBorders>
+              <w:top w:val="single" w:sz="6" w:space="0" w:color="000000"/>
+              <w:left w:val="single" w:sz="6" w:space="0" w:color="000000"/>
+              <w:bottom w:val="single" w:sz="6" w:space="0" w:color="000000"/>
+              <w:right w:val="single" w:sz="6" w:space="0" w:color="000000"/>
+            </w:tcBorders>
+            <w:tcMar>
+              <w:top w:w="0" w:type="dxa"/>
+              <w:left w:w="30" w:type="dxa"/>
+              <w:bottom w:w="30" w:type="dxa"/>
+              <w:right w:w="30" w:type="dxa"/>
+            </w:tcMar>
+            <w:hideMark/>
+          </w:tcPr>
+          <w:p>
+            <w:r>
+              <w:rPr>
+                <w:rFonts w:ascii="Helvetica Neue" w:hAnsi="Helvetica Neue"/>
+                <w:color w:val="000000"/>
+                <w:sz w:val="15"/>
+                <w:szCs w:val="15"/>
+              </w:rPr>
+              <w:t>0,30</w:t>
+            </w:r>
+          </w:p>
+        </w:tc>
+      </w:tr>
+      <w:tr>
+        <w:trPr>
+          <w:trHeight w:val="165"/>
+        </w:trPr>
+        <w:tc>
+          <w:tcPr>
+            <w:tcW w:w="2865" w:type="dxa"/>
+            <w:gridSpan w:val="2"/>
+            <w:tcBorders>
+              <w:top w:val="single" w:sz="6" w:space="0" w:color="000000"/>
+              <w:left w:val="single" w:sz="6" w:space="0" w:color="000000"/>
+              <w:bottom w:val="single" w:sz="6" w:space="0" w:color="000000"/>
+              <w:right w:val="single" w:sz="6" w:space="0" w:color="000000"/>
+            </w:tcBorders>
+            <w:tcMar>
+              <w:top w:w="0" w:type="dxa"/>
+              <w:left w:w="30" w:type="dxa"/>
+              <w:bottom w:w="30" w:type="dxa"/>
+              <w:right w:w="30" w:type="dxa"/>
+            </w:tcMar>
+            <w:hideMark/>
+          </w:tcPr>
+          <w:p>
+            <w:pPr>
+              <w:jc w:val="right"/>
+            </w:pPr>
+            <w:r>
+              <w:rPr>
+                <w:rFonts w:ascii="Helvetica Neue" w:hAnsi="Helvetica Neue"/>
+                <w:color w:val="000000"/>
+                <w:sz w:val="15"/>
+                <w:szCs w:val="15"/>
+              </w:rPr>
+              <w:t>1</w:t>
+            </w:r>
+          </w:p>
+        </w:tc>
+      </w:tr>
+    </w:tbl>
+    <w:p>
+      <w:pPr>
+        <w:rPr>
+          <w:lang w:val="en-US" w:eastAsia="en-US"/>
+        </w:rPr>
+      </w:pPr>
+      <w:r>
+        <w:rPr>
+          <w:lang w:val="en-US" w:eastAsia="en-US"/>
+        </w:rPr>
+        <w:t>For the critical product</w:t>
+      </w:r>
+      <w:r>
+        <w:rPr>
+          <w:lang w:val="en-US" w:eastAsia="en-US"/>
+        </w:rPr>
+        <w:t>s</w:t>
+      </w:r>
+      <w:r>
+        <w:rPr>
+          <w:lang w:val="en-US" w:eastAsia="en-US"/>
+        </w:rPr>
+        <w:t xml:space="preserve"> the </w:t>
+      </w:r>
+      <w:r>
+        <w:rPr>
+          <w:lang w:val="en-US" w:eastAsia="en-US"/>
+        </w:rPr>
+        <w:t>parameters and the weights are similar to the previous table.</w:t>
+      </w:r>
+    </w:p>
+    <w:p>
+      <w:pPr>
+        <w:rPr>
+          <w:lang w:val="en-US" w:eastAsia="en-US"/>
+        </w:rPr>
+      </w:pPr>
+      <w:r>
+        <w:rPr>
+          <w:lang w:val="en-US" w:eastAsia="en-US"/>
+        </w:rPr>
+        <w:t>For the leverage products the focus is more on the price and on the lead time.</w:t>
+      </w:r>
+    </w:p>
+    <w:p>
+      <w:pPr>
+        <w:pStyle w:val="Titolo2"/>
+        <w:rPr>
+          <w:lang w:val="en-US"/>
+        </w:rPr>
+      </w:pPr>
+      <w:r>
+        <w:rPr>
+          <w:lang w:val="en-US"/>
+        </w:rPr>
+        <w:t>Supply Development Policy</w:t>
+      </w:r>
+    </w:p>
+    <w:p>
+      <w:pPr>
+        <w:rPr>
+          <w:lang w:val="en-US"/>
+        </w:rPr>
+      </w:pPr>
+      <w:r>
+        <w:rPr>
+          <w:lang w:val="en-US"/>
+        </w:rPr>
+        <w:t xml:space="preserve">From the beginning, we made sure to build a partnership with </w:t>
+      </w:r>
+      <w:r>
+        <w:rPr>
+          <w:lang w:val="en-US"/>
+        </w:rPr>
+        <w:t>the critical products suppliers</w:t>
+      </w:r>
+      <w:r>
+        <w:rPr>
+          <w:lang w:val="en-US"/>
+        </w:rPr>
+        <w:t>. For this reason, we entered into agreements with companies that had long-term projects fairly aligned with ours.</w:t>
+      </w:r>
+      <w:r>
+        <w:rPr>
+          <w:lang w:val="en-US"/>
+        </w:rPr>
+        <w:t xml:space="preserve"> M</w:t>
+      </w:r>
+      <w:r>
+        <w:rPr>
+          <w:lang w:val="en-US"/>
+        </w:rPr>
+        <w:t>oreover, over the years, we have aimed to direct their production more and more towards our needs</w:t>
+      </w:r>
+      <w:r>
+        <w:rPr>
+          <w:lang w:val="en-US"/>
+        </w:rPr>
+        <w:t>. For the partners it was difficult because we have also the necessity to act even in their interests.</w:t>
+      </w:r>
+    </w:p>
+    <w:p>
+      <w:pPr>
+        <w:rPr>
+          <w:lang w:val="en-US"/>
+        </w:rPr>
+      </w:pPr>
+      <w:r>
+        <w:rPr>
+          <w:lang w:val="en-US"/>
+        </w:rPr>
+        <w:t>Instead with the suppliers of leverage products, we tried to direct their production towards our needs in a more direct way</w:t>
+      </w:r>
+      <w:r>
+        <w:rPr>
+          <w:lang w:val="en-US"/>
+        </w:rPr>
+        <w:t>, in order to:</w:t>
+      </w:r>
+    </w:p>
+    <w:p>
+      <w:pPr>
         <w:pStyle w:val="Paragrafoelenco"/>
         <w:numPr>
           <w:ilvl w:val="0"/>
-          <w:numId w:val="5"/>
+          <w:numId w:val="24"/>
         </w:numPr>
         <w:rPr>
-          <w:lang w:val="en-US" w:eastAsia="it-IT"/>
-        </w:rPr>
-      </w:pPr>
-      <w:r>
-        <w:rPr>
-          <w:lang w:val="en-US" w:eastAsia="it-IT"/>
-        </w:rPr>
-        <w:t>a company that produce in large scale the body and the frame of the robots using our indications for design and for material</w:t>
-      </w:r>
-    </w:p>
-    <w:p>
-      <w:pPr>
-        <w:rPr>
-          <w:lang w:val="en-US"/>
-        </w:rPr>
-      </w:pPr>
-      <w:r>
-        <w:rPr>
-          <w:lang w:val="en-US"/>
-        </w:rPr>
-        <w:t>For the second category there are multiple source:</w:t>
+          <w:lang w:val="en-US"/>
+        </w:rPr>
+      </w:pPr>
+      <w:r>
+        <w:rPr>
+          <w:lang w:val="en-US"/>
+        </w:rPr>
+        <w:t>reduce lead time</w:t>
       </w:r>
     </w:p>
     <w:p>
@@ -5636,17 +6731,17 @@
         <w:pStyle w:val="Paragrafoelenco"/>
         <w:numPr>
           <w:ilvl w:val="0"/>
-          <w:numId w:val="6"/>
+          <w:numId w:val="24"/>
         </w:numPr>
         <w:rPr>
-          <w:lang w:val="en-US" w:eastAsia="it-IT"/>
-        </w:rPr>
-      </w:pPr>
-      <w:r>
-        <w:rPr>
-          <w:lang w:val="en-US" w:eastAsia="it-IT"/>
-        </w:rPr>
-        <w:t>several companies that produce hardware components: they provide us the motherboards and the CPUs</w:t>
+          <w:lang w:val="en-US"/>
+        </w:rPr>
+      </w:pPr>
+      <w:r>
+        <w:rPr>
+          <w:lang w:val="en-US"/>
+        </w:rPr>
+        <w:t>reduce costs</w:t>
       </w:r>
     </w:p>
     <w:p>
@@ -5654,9 +6749,23 @@
         <w:pStyle w:val="Paragrafoelenco"/>
         <w:numPr>
           <w:ilvl w:val="0"/>
-          <w:numId w:val="6"/>
+          <w:numId w:val="24"/>
         </w:numPr>
         <w:rPr>
+          <w:lang w:val="en-US"/>
+        </w:rPr>
+      </w:pPr>
+      <w:r>
+        <w:rPr>
+          <w:lang w:val="en-US"/>
+        </w:rPr>
+        <w:t>increase quality</w:t>
+      </w:r>
+    </w:p>
+    <w:p>
+      <w:pPr>
+        <w:pStyle w:val="Titolo2"/>
+        <w:rPr>
           <w:lang w:val="en-US" w:eastAsia="it-IT"/>
         </w:rPr>
       </w:pPr>
@@ -5664,20 +6773,6 @@
         <w:rPr>
           <w:lang w:val="en-US" w:eastAsia="it-IT"/>
         </w:rPr>
-        <w:t>several companies that produce accessories with standard interfaces. (the brushes, the bags)</w:t>
-      </w:r>
-    </w:p>
-    <w:p>
-      <w:pPr>
-        <w:pStyle w:val="Titolo2"/>
-        <w:rPr>
-          <w:lang w:val="en-US" w:eastAsia="it-IT"/>
-        </w:rPr>
-      </w:pPr>
-      <w:r>
-        <w:rPr>
-          <w:lang w:val="en-US" w:eastAsia="it-IT"/>
-        </w:rPr>
         <w:t>Research Institutes</w:t>
       </w:r>
     </w:p>
@@ -5693,28 +6788,24 @@
         </w:rPr>
         <w:t xml:space="preserve">Our company focuses heavily on research, we think </w:t>
       </w:r>
-      <w:proofErr w:type="spellStart"/>
-      <w:r>
-        <w:rPr>
-          <w:lang w:val="en-US"/>
-        </w:rPr>
-        <w:t>costantly</w:t>
-      </w:r>
-      <w:proofErr w:type="spellEnd"/>
+      <w:r>
+        <w:rPr>
+          <w:lang w:val="en-US"/>
+        </w:rPr>
+        <w:t>constantly</w:t>
+      </w:r>
       <w:r>
         <w:rPr>
           <w:lang w:val="en-US"/>
         </w:rPr>
         <w:t xml:space="preserve"> to the future. In order to pursue this scope, we have several agreements with different research institutes, </w:t>
       </w:r>
-      <w:proofErr w:type="spellStart"/>
-      <w:r>
-        <w:rPr>
-          <w:lang w:val="en-US"/>
-        </w:rPr>
-        <w:t>specially</w:t>
-      </w:r>
-      <w:proofErr w:type="spellEnd"/>
+      <w:r>
+        <w:rPr>
+          <w:lang w:val="en-US"/>
+        </w:rPr>
+        <w:t>especially</w:t>
+      </w:r>
       <w:r>
         <w:rPr>
           <w:lang w:val="en-US"/>
@@ -5757,20 +6848,20 @@
         <w:rPr>
           <w:lang w:val="en-US"/>
         </w:rPr>
+        <w:t>Together, they find high-tech solution to our problem and produce prototypes, design and report of their work.</w:t>
+      </w:r>
+    </w:p>
+    <w:p>
+      <w:pPr>
+        <w:rPr>
+          <w:lang w:val="en-US"/>
+        </w:rPr>
+      </w:pPr>
+      <w:r>
+        <w:rPr>
+          <w:lang w:val="en-US"/>
+        </w:rPr>
         <w:lastRenderedPageBreak/>
-        <w:t>Together, they find high-tech solution to our problem and produce prototypes, design and report of their work.</w:t>
-      </w:r>
-    </w:p>
-    <w:p>
-      <w:pPr>
-        <w:rPr>
-          <w:lang w:val="en-US"/>
-        </w:rPr>
-      </w:pPr>
-      <w:r>
-        <w:rPr>
-          <w:lang w:val="en-US"/>
-        </w:rPr>
         <w:t xml:space="preserve">This agreement </w:t>
       </w:r>
       <w:r>
@@ -6001,7 +7092,7 @@
                     <pic:cNvPicPr/>
                   </pic:nvPicPr>
                   <pic:blipFill rotWithShape="1">
-                    <a:blip r:embed="rId11" cstate="print">
+                    <a:blip r:embed="rId12" cstate="print">
                       <a:extLst>
                         <a:ext uri="{28A0092B-C50C-407E-A947-70E740481C1C}">
                           <a14:useLocalDpi xmlns:a14="http://schemas.microsoft.com/office/drawing/2010/main" val="0"/>
@@ -6063,7 +7154,7 @@
                     <pic:cNvPicPr/>
                   </pic:nvPicPr>
                   <pic:blipFill>
-                    <a:blip r:embed="rId12">
+                    <a:blip r:embed="rId13">
                       <a:extLst>
                         <a:ext uri="{28A0092B-C50C-407E-A947-70E740481C1C}">
                           <a14:useLocalDpi xmlns:a14="http://schemas.microsoft.com/office/drawing/2010/main" val="0"/>
@@ -6118,7 +7209,7 @@
                     <pic:cNvPicPr/>
                   </pic:nvPicPr>
                   <pic:blipFill>
-                    <a:blip r:embed="rId13">
+                    <a:blip r:embed="rId14">
                       <a:extLst>
                         <a:ext uri="{28A0092B-C50C-407E-A947-70E740481C1C}">
                           <a14:useLocalDpi xmlns:a14="http://schemas.microsoft.com/office/drawing/2010/main" val="0"/>
@@ -7642,12 +8733,12 @@
       </w:pPr>
     </w:p>
     <w:sectPr>
-      <w:headerReference w:type="even" r:id="rId14"/>
-      <w:headerReference w:type="default" r:id="rId15"/>
-      <w:footerReference w:type="even" r:id="rId16"/>
-      <w:footerReference w:type="default" r:id="rId17"/>
-      <w:headerReference w:type="first" r:id="rId18"/>
-      <w:footerReference w:type="first" r:id="rId19"/>
+      <w:headerReference w:type="even" r:id="rId15"/>
+      <w:headerReference w:type="default" r:id="rId16"/>
+      <w:footerReference w:type="even" r:id="rId17"/>
+      <w:footerReference w:type="default" r:id="rId18"/>
+      <w:headerReference w:type="first" r:id="rId19"/>
+      <w:footerReference w:type="first" r:id="rId20"/>
       <w:pgSz w:w="11900" w:h="16840"/>
       <w:pgMar w:top="1417" w:right="1134" w:bottom="1134" w:left="1134" w:header="708" w:footer="708" w:gutter="0"/>
       <w:pgNumType w:start="0"/>
@@ -7757,8 +8848,9 @@
           <v:path o:extrusionok="f" gradientshapeok="t" o:connecttype="rect"/>
           <o:lock v:ext="edit" aspectratio="t"/>
         </v:shapetype>
-        <v:shape id="WordPictureWatermark106234025" o:spid="_x0000_s1026" type="#_x0000_t75" alt="" style="position:absolute;margin-left:0;margin-top:0;width:481.5pt;height:481.5pt;z-index:-251653120;mso-wrap-edited:f;mso-width-percent:0;mso-height-percent:0;mso-position-horizontal:center;mso-position-horizontal-relative:margin;mso-position-vertical:center;mso-position-vertical-relative:margin;mso-width-percent:0;mso-height-percent:0" o:allowincell="f">
+        <v:shape id="WordPictureWatermark106234025" o:spid="_x0000_s2051" type="#_x0000_t75" alt="" style="position:absolute;margin-left:0;margin-top:0;width:481.5pt;height:481.5pt;z-index:-251653120;mso-wrap-edited:f;mso-width-percent:0;mso-height-percent:0;mso-position-horizontal:center;mso-position-horizontal-relative:margin;mso-position-vertical:center;mso-position-vertical-relative:margin;mso-width-percent:0;mso-height-percent:0" o:allowincell="f">
           <v:imagedata r:id="rId1" o:title="IR2_logo" gain="19661f" blacklevel="22938f"/>
+          <w10:wrap anchorx="margin" anchory="margin"/>
         </v:shape>
       </w:pict>
     </w:r>
@@ -7796,8 +8888,9 @@
           <v:path o:extrusionok="f" gradientshapeok="t" o:connecttype="rect"/>
           <o:lock v:ext="edit" aspectratio="t"/>
         </v:shapetype>
-        <v:shape id="WordPictureWatermark106234026" o:spid="_x0000_s1027" type="#_x0000_t75" alt="" style="position:absolute;margin-left:0;margin-top:0;width:481.5pt;height:481.5pt;z-index:-251650048;mso-wrap-edited:f;mso-width-percent:0;mso-height-percent:0;mso-position-horizontal:center;mso-position-horizontal-relative:margin;mso-position-vertical:center;mso-position-vertical-relative:margin;mso-width-percent:0;mso-height-percent:0" o:allowincell="f">
+        <v:shape id="WordPictureWatermark106234026" o:spid="_x0000_s2050" type="#_x0000_t75" alt="" style="position:absolute;margin-left:0;margin-top:0;width:481.5pt;height:481.5pt;z-index:-251650048;mso-wrap-edited:f;mso-width-percent:0;mso-height-percent:0;mso-position-horizontal:center;mso-position-horizontal-relative:margin;mso-position-vertical:center;mso-position-vertical-relative:margin;mso-width-percent:0;mso-height-percent:0" o:allowincell="f">
           <v:imagedata r:id="rId1" o:title="IR2_logo" gain="19661f" blacklevel="22938f"/>
+          <w10:wrap anchorx="margin" anchory="margin"/>
         </v:shape>
       </w:pict>
     </w:r>
@@ -7835,8 +8928,9 @@
           <v:path o:extrusionok="f" gradientshapeok="t" o:connecttype="rect"/>
           <o:lock v:ext="edit" aspectratio="t"/>
         </v:shapetype>
-        <v:shape id="WordPictureWatermark106234024" o:spid="_x0000_s1025" type="#_x0000_t75" alt="" style="position:absolute;margin-left:0;margin-top:0;width:481.5pt;height:481.5pt;z-index:-251656192;mso-wrap-edited:f;mso-width-percent:0;mso-height-percent:0;mso-position-horizontal:center;mso-position-horizontal-relative:margin;mso-position-vertical:center;mso-position-vertical-relative:margin;mso-width-percent:0;mso-height-percent:0" o:allowincell="f">
+        <v:shape id="WordPictureWatermark106234024" o:spid="_x0000_s2049" type="#_x0000_t75" alt="" style="position:absolute;margin-left:0;margin-top:0;width:481.5pt;height:481.5pt;z-index:-251656192;mso-wrap-edited:f;mso-width-percent:0;mso-height-percent:0;mso-position-horizontal:center;mso-position-horizontal-relative:margin;mso-position-vertical:center;mso-position-vertical-relative:margin;mso-width-percent:0;mso-height-percent:0" o:allowincell="f">
           <v:imagedata r:id="rId1" o:title="IR2_logo" gain="19661f" blacklevel="22938f"/>
+          <w10:wrap anchorx="margin" anchory="margin"/>
         </v:shape>
       </w:pict>
     </w:r>
@@ -9628,6 +10722,232 @@
     </w:lvl>
   </w:abstractNum>
   <w:abstractNum w:abstractNumId="16" w15:restartNumberingAfterBreak="0">
+    <w:nsid w:val="5AB10356"/>
+    <w:multiLevelType w:val="hybridMultilevel"/>
+    <w:tmpl w:val="750CC1B2"/>
+    <w:lvl w:ilvl="0" w:tplc="04100001">
+      <w:start w:val="1"/>
+      <w:numFmt w:val="bullet"/>
+      <w:lvlText w:val=""/>
+      <w:lvlJc w:val="left"/>
+      <w:pPr>
+        <w:ind w:left="720" w:hanging="360"/>
+      </w:pPr>
+      <w:rPr>
+        <w:rFonts w:ascii="Symbol" w:hAnsi="Symbol" w:hint="default"/>
+      </w:rPr>
+    </w:lvl>
+    <w:lvl w:ilvl="1" w:tplc="04100003" w:tentative="1">
+      <w:start w:val="1"/>
+      <w:numFmt w:val="bullet"/>
+      <w:lvlText w:val="o"/>
+      <w:lvlJc w:val="left"/>
+      <w:pPr>
+        <w:ind w:left="1440" w:hanging="360"/>
+      </w:pPr>
+      <w:rPr>
+        <w:rFonts w:ascii="Courier New" w:hAnsi="Courier New" w:cs="Courier New" w:hint="default"/>
+      </w:rPr>
+    </w:lvl>
+    <w:lvl w:ilvl="2" w:tplc="04100005" w:tentative="1">
+      <w:start w:val="1"/>
+      <w:numFmt w:val="bullet"/>
+      <w:lvlText w:val=""/>
+      <w:lvlJc w:val="left"/>
+      <w:pPr>
+        <w:ind w:left="2160" w:hanging="360"/>
+      </w:pPr>
+      <w:rPr>
+        <w:rFonts w:ascii="Wingdings" w:hAnsi="Wingdings" w:hint="default"/>
+      </w:rPr>
+    </w:lvl>
+    <w:lvl w:ilvl="3" w:tplc="04100001" w:tentative="1">
+      <w:start w:val="1"/>
+      <w:numFmt w:val="bullet"/>
+      <w:lvlText w:val=""/>
+      <w:lvlJc w:val="left"/>
+      <w:pPr>
+        <w:ind w:left="2880" w:hanging="360"/>
+      </w:pPr>
+      <w:rPr>
+        <w:rFonts w:ascii="Symbol" w:hAnsi="Symbol" w:hint="default"/>
+      </w:rPr>
+    </w:lvl>
+    <w:lvl w:ilvl="4" w:tplc="04100003" w:tentative="1">
+      <w:start w:val="1"/>
+      <w:numFmt w:val="bullet"/>
+      <w:lvlText w:val="o"/>
+      <w:lvlJc w:val="left"/>
+      <w:pPr>
+        <w:ind w:left="3600" w:hanging="360"/>
+      </w:pPr>
+      <w:rPr>
+        <w:rFonts w:ascii="Courier New" w:hAnsi="Courier New" w:cs="Courier New" w:hint="default"/>
+      </w:rPr>
+    </w:lvl>
+    <w:lvl w:ilvl="5" w:tplc="04100005" w:tentative="1">
+      <w:start w:val="1"/>
+      <w:numFmt w:val="bullet"/>
+      <w:lvlText w:val=""/>
+      <w:lvlJc w:val="left"/>
+      <w:pPr>
+        <w:ind w:left="4320" w:hanging="360"/>
+      </w:pPr>
+      <w:rPr>
+        <w:rFonts w:ascii="Wingdings" w:hAnsi="Wingdings" w:hint="default"/>
+      </w:rPr>
+    </w:lvl>
+    <w:lvl w:ilvl="6" w:tplc="04100001" w:tentative="1">
+      <w:start w:val="1"/>
+      <w:numFmt w:val="bullet"/>
+      <w:lvlText w:val=""/>
+      <w:lvlJc w:val="left"/>
+      <w:pPr>
+        <w:ind w:left="5040" w:hanging="360"/>
+      </w:pPr>
+      <w:rPr>
+        <w:rFonts w:ascii="Symbol" w:hAnsi="Symbol" w:hint="default"/>
+      </w:rPr>
+    </w:lvl>
+    <w:lvl w:ilvl="7" w:tplc="04100003" w:tentative="1">
+      <w:start w:val="1"/>
+      <w:numFmt w:val="bullet"/>
+      <w:lvlText w:val="o"/>
+      <w:lvlJc w:val="left"/>
+      <w:pPr>
+        <w:ind w:left="5760" w:hanging="360"/>
+      </w:pPr>
+      <w:rPr>
+        <w:rFonts w:ascii="Courier New" w:hAnsi="Courier New" w:cs="Courier New" w:hint="default"/>
+      </w:rPr>
+    </w:lvl>
+    <w:lvl w:ilvl="8" w:tplc="04100005" w:tentative="1">
+      <w:start w:val="1"/>
+      <w:numFmt w:val="bullet"/>
+      <w:lvlText w:val=""/>
+      <w:lvlJc w:val="left"/>
+      <w:pPr>
+        <w:ind w:left="6480" w:hanging="360"/>
+      </w:pPr>
+      <w:rPr>
+        <w:rFonts w:ascii="Wingdings" w:hAnsi="Wingdings" w:hint="default"/>
+      </w:rPr>
+    </w:lvl>
+  </w:abstractNum>
+  <w:abstractNum w:abstractNumId="17" w15:restartNumberingAfterBreak="0">
+    <w:nsid w:val="5D2D5B75"/>
+    <w:multiLevelType w:val="hybridMultilevel"/>
+    <w:tmpl w:val="B8A64DEA"/>
+    <w:lvl w:ilvl="0" w:tplc="04100001">
+      <w:start w:val="1"/>
+      <w:numFmt w:val="bullet"/>
+      <w:lvlText w:val=""/>
+      <w:lvlJc w:val="left"/>
+      <w:pPr>
+        <w:ind w:left="720" w:hanging="360"/>
+      </w:pPr>
+      <w:rPr>
+        <w:rFonts w:ascii="Symbol" w:hAnsi="Symbol" w:hint="default"/>
+      </w:rPr>
+    </w:lvl>
+    <w:lvl w:ilvl="1" w:tplc="04100003" w:tentative="1">
+      <w:start w:val="1"/>
+      <w:numFmt w:val="bullet"/>
+      <w:lvlText w:val="o"/>
+      <w:lvlJc w:val="left"/>
+      <w:pPr>
+        <w:ind w:left="1440" w:hanging="360"/>
+      </w:pPr>
+      <w:rPr>
+        <w:rFonts w:ascii="Courier New" w:hAnsi="Courier New" w:cs="Courier New" w:hint="default"/>
+      </w:rPr>
+    </w:lvl>
+    <w:lvl w:ilvl="2" w:tplc="04100005" w:tentative="1">
+      <w:start w:val="1"/>
+      <w:numFmt w:val="bullet"/>
+      <w:lvlText w:val=""/>
+      <w:lvlJc w:val="left"/>
+      <w:pPr>
+        <w:ind w:left="2160" w:hanging="360"/>
+      </w:pPr>
+      <w:rPr>
+        <w:rFonts w:ascii="Wingdings" w:hAnsi="Wingdings" w:hint="default"/>
+      </w:rPr>
+    </w:lvl>
+    <w:lvl w:ilvl="3" w:tplc="04100001" w:tentative="1">
+      <w:start w:val="1"/>
+      <w:numFmt w:val="bullet"/>
+      <w:lvlText w:val=""/>
+      <w:lvlJc w:val="left"/>
+      <w:pPr>
+        <w:ind w:left="2880" w:hanging="360"/>
+      </w:pPr>
+      <w:rPr>
+        <w:rFonts w:ascii="Symbol" w:hAnsi="Symbol" w:hint="default"/>
+      </w:rPr>
+    </w:lvl>
+    <w:lvl w:ilvl="4" w:tplc="04100003" w:tentative="1">
+      <w:start w:val="1"/>
+      <w:numFmt w:val="bullet"/>
+      <w:lvlText w:val="o"/>
+      <w:lvlJc w:val="left"/>
+      <w:pPr>
+        <w:ind w:left="3600" w:hanging="360"/>
+      </w:pPr>
+      <w:rPr>
+        <w:rFonts w:ascii="Courier New" w:hAnsi="Courier New" w:cs="Courier New" w:hint="default"/>
+      </w:rPr>
+    </w:lvl>
+    <w:lvl w:ilvl="5" w:tplc="04100005" w:tentative="1">
+      <w:start w:val="1"/>
+      <w:numFmt w:val="bullet"/>
+      <w:lvlText w:val=""/>
+      <w:lvlJc w:val="left"/>
+      <w:pPr>
+        <w:ind w:left="4320" w:hanging="360"/>
+      </w:pPr>
+      <w:rPr>
+        <w:rFonts w:ascii="Wingdings" w:hAnsi="Wingdings" w:hint="default"/>
+      </w:rPr>
+    </w:lvl>
+    <w:lvl w:ilvl="6" w:tplc="04100001" w:tentative="1">
+      <w:start w:val="1"/>
+      <w:numFmt w:val="bullet"/>
+      <w:lvlText w:val=""/>
+      <w:lvlJc w:val="left"/>
+      <w:pPr>
+        <w:ind w:left="5040" w:hanging="360"/>
+      </w:pPr>
+      <w:rPr>
+        <w:rFonts w:ascii="Symbol" w:hAnsi="Symbol" w:hint="default"/>
+      </w:rPr>
+    </w:lvl>
+    <w:lvl w:ilvl="7" w:tplc="04100003" w:tentative="1">
+      <w:start w:val="1"/>
+      <w:numFmt w:val="bullet"/>
+      <w:lvlText w:val="o"/>
+      <w:lvlJc w:val="left"/>
+      <w:pPr>
+        <w:ind w:left="5760" w:hanging="360"/>
+      </w:pPr>
+      <w:rPr>
+        <w:rFonts w:ascii="Courier New" w:hAnsi="Courier New" w:cs="Courier New" w:hint="default"/>
+      </w:rPr>
+    </w:lvl>
+    <w:lvl w:ilvl="8" w:tplc="04100005" w:tentative="1">
+      <w:start w:val="1"/>
+      <w:numFmt w:val="bullet"/>
+      <w:lvlText w:val=""/>
+      <w:lvlJc w:val="left"/>
+      <w:pPr>
+        <w:ind w:left="6480" w:hanging="360"/>
+      </w:pPr>
+      <w:rPr>
+        <w:rFonts w:ascii="Wingdings" w:hAnsi="Wingdings" w:hint="default"/>
+      </w:rPr>
+    </w:lvl>
+  </w:abstractNum>
+  <w:abstractNum w:abstractNumId="18" w15:restartNumberingAfterBreak="0">
     <w:nsid w:val="5FC26AA6"/>
     <w:multiLevelType w:val="hybridMultilevel"/>
     <w:tmpl w:val="5ED20FF6"/>
@@ -9740,7 +11060,7 @@
       </w:rPr>
     </w:lvl>
   </w:abstractNum>
-  <w:abstractNum w:abstractNumId="17" w15:restartNumberingAfterBreak="0">
+  <w:abstractNum w:abstractNumId="19" w15:restartNumberingAfterBreak="0">
     <w:nsid w:val="629A7080"/>
     <w:multiLevelType w:val="hybridMultilevel"/>
     <w:tmpl w:val="3CE0CA24"/>
@@ -9853,7 +11173,7 @@
       </w:rPr>
     </w:lvl>
   </w:abstractNum>
-  <w:abstractNum w:abstractNumId="18" w15:restartNumberingAfterBreak="0">
+  <w:abstractNum w:abstractNumId="20" w15:restartNumberingAfterBreak="0">
     <w:nsid w:val="758C45D4"/>
     <w:multiLevelType w:val="hybridMultilevel"/>
     <w:tmpl w:val="20BC3DDC"/>
@@ -9966,7 +11286,7 @@
       </w:rPr>
     </w:lvl>
   </w:abstractNum>
-  <w:abstractNum w:abstractNumId="19" w15:restartNumberingAfterBreak="0">
+  <w:abstractNum w:abstractNumId="21" w15:restartNumberingAfterBreak="0">
     <w:nsid w:val="77ED1CFE"/>
     <w:multiLevelType w:val="hybridMultilevel"/>
     <w:tmpl w:val="C90A0A56"/>
@@ -10052,7 +11372,120 @@
       </w:pPr>
     </w:lvl>
   </w:abstractNum>
-  <w:abstractNum w:abstractNumId="20" w15:restartNumberingAfterBreak="0">
+  <w:abstractNum w:abstractNumId="22" w15:restartNumberingAfterBreak="0">
+    <w:nsid w:val="7C133740"/>
+    <w:multiLevelType w:val="hybridMultilevel"/>
+    <w:tmpl w:val="991E9806"/>
+    <w:lvl w:ilvl="0" w:tplc="04100001">
+      <w:start w:val="1"/>
+      <w:numFmt w:val="bullet"/>
+      <w:lvlText w:val=""/>
+      <w:lvlJc w:val="left"/>
+      <w:pPr>
+        <w:ind w:left="720" w:hanging="360"/>
+      </w:pPr>
+      <w:rPr>
+        <w:rFonts w:ascii="Symbol" w:hAnsi="Symbol" w:hint="default"/>
+      </w:rPr>
+    </w:lvl>
+    <w:lvl w:ilvl="1" w:tplc="04100003" w:tentative="1">
+      <w:start w:val="1"/>
+      <w:numFmt w:val="bullet"/>
+      <w:lvlText w:val="o"/>
+      <w:lvlJc w:val="left"/>
+      <w:pPr>
+        <w:ind w:left="1440" w:hanging="360"/>
+      </w:pPr>
+      <w:rPr>
+        <w:rFonts w:ascii="Courier New" w:hAnsi="Courier New" w:cs="Courier New" w:hint="default"/>
+      </w:rPr>
+    </w:lvl>
+    <w:lvl w:ilvl="2" w:tplc="04100005" w:tentative="1">
+      <w:start w:val="1"/>
+      <w:numFmt w:val="bullet"/>
+      <w:lvlText w:val=""/>
+      <w:lvlJc w:val="left"/>
+      <w:pPr>
+        <w:ind w:left="2160" w:hanging="360"/>
+      </w:pPr>
+      <w:rPr>
+        <w:rFonts w:ascii="Wingdings" w:hAnsi="Wingdings" w:hint="default"/>
+      </w:rPr>
+    </w:lvl>
+    <w:lvl w:ilvl="3" w:tplc="04100001" w:tentative="1">
+      <w:start w:val="1"/>
+      <w:numFmt w:val="bullet"/>
+      <w:lvlText w:val=""/>
+      <w:lvlJc w:val="left"/>
+      <w:pPr>
+        <w:ind w:left="2880" w:hanging="360"/>
+      </w:pPr>
+      <w:rPr>
+        <w:rFonts w:ascii="Symbol" w:hAnsi="Symbol" w:hint="default"/>
+      </w:rPr>
+    </w:lvl>
+    <w:lvl w:ilvl="4" w:tplc="04100003" w:tentative="1">
+      <w:start w:val="1"/>
+      <w:numFmt w:val="bullet"/>
+      <w:lvlText w:val="o"/>
+      <w:lvlJc w:val="left"/>
+      <w:pPr>
+        <w:ind w:left="3600" w:hanging="360"/>
+      </w:pPr>
+      <w:rPr>
+        <w:rFonts w:ascii="Courier New" w:hAnsi="Courier New" w:cs="Courier New" w:hint="default"/>
+      </w:rPr>
+    </w:lvl>
+    <w:lvl w:ilvl="5" w:tplc="04100005" w:tentative="1">
+      <w:start w:val="1"/>
+      <w:numFmt w:val="bullet"/>
+      <w:lvlText w:val=""/>
+      <w:lvlJc w:val="left"/>
+      <w:pPr>
+        <w:ind w:left="4320" w:hanging="360"/>
+      </w:pPr>
+      <w:rPr>
+        <w:rFonts w:ascii="Wingdings" w:hAnsi="Wingdings" w:hint="default"/>
+      </w:rPr>
+    </w:lvl>
+    <w:lvl w:ilvl="6" w:tplc="04100001" w:tentative="1">
+      <w:start w:val="1"/>
+      <w:numFmt w:val="bullet"/>
+      <w:lvlText w:val=""/>
+      <w:lvlJc w:val="left"/>
+      <w:pPr>
+        <w:ind w:left="5040" w:hanging="360"/>
+      </w:pPr>
+      <w:rPr>
+        <w:rFonts w:ascii="Symbol" w:hAnsi="Symbol" w:hint="default"/>
+      </w:rPr>
+    </w:lvl>
+    <w:lvl w:ilvl="7" w:tplc="04100003" w:tentative="1">
+      <w:start w:val="1"/>
+      <w:numFmt w:val="bullet"/>
+      <w:lvlText w:val="o"/>
+      <w:lvlJc w:val="left"/>
+      <w:pPr>
+        <w:ind w:left="5760" w:hanging="360"/>
+      </w:pPr>
+      <w:rPr>
+        <w:rFonts w:ascii="Courier New" w:hAnsi="Courier New" w:cs="Courier New" w:hint="default"/>
+      </w:rPr>
+    </w:lvl>
+    <w:lvl w:ilvl="8" w:tplc="04100005" w:tentative="1">
+      <w:start w:val="1"/>
+      <w:numFmt w:val="bullet"/>
+      <w:lvlText w:val=""/>
+      <w:lvlJc w:val="left"/>
+      <w:pPr>
+        <w:ind w:left="6480" w:hanging="360"/>
+      </w:pPr>
+      <w:rPr>
+        <w:rFonts w:ascii="Wingdings" w:hAnsi="Wingdings" w:hint="default"/>
+      </w:rPr>
+    </w:lvl>
+  </w:abstractNum>
+  <w:abstractNum w:abstractNumId="23" w15:restartNumberingAfterBreak="0">
     <w:nsid w:val="7E443B76"/>
     <w:multiLevelType w:val="hybridMultilevel"/>
     <w:tmpl w:val="BE881544"/>
@@ -10166,19 +11599,19 @@
     </w:lvl>
   </w:abstractNum>
   <w:num w:numId="1">
-    <w:abstractNumId w:val="17"/>
+    <w:abstractNumId w:val="19"/>
   </w:num>
   <w:num w:numId="2">
-    <w:abstractNumId w:val="19"/>
+    <w:abstractNumId w:val="21"/>
   </w:num>
   <w:num w:numId="3">
     <w:abstractNumId w:val="13"/>
   </w:num>
   <w:num w:numId="4">
-    <w:abstractNumId w:val="20"/>
+    <w:abstractNumId w:val="23"/>
   </w:num>
   <w:num w:numId="5">
-    <w:abstractNumId w:val="16"/>
+    <w:abstractNumId w:val="18"/>
   </w:num>
   <w:num w:numId="6">
     <w:abstractNumId w:val="14"/>
@@ -10187,7 +11620,7 @@
     <w:abstractNumId w:val="4"/>
   </w:num>
   <w:num w:numId="8">
-    <w:abstractNumId w:val="18"/>
+    <w:abstractNumId w:val="20"/>
   </w:num>
   <w:num w:numId="9">
     <w:abstractNumId w:val="2"/>
@@ -10227,6 +11660,15 @@
   </w:num>
   <w:num w:numId="21">
     <w:abstractNumId w:val="7"/>
+  </w:num>
+  <w:num w:numId="22">
+    <w:abstractNumId w:val="22"/>
+  </w:num>
+  <w:num w:numId="23">
+    <w:abstractNumId w:val="17"/>
+  </w:num>
+  <w:num w:numId="24">
+    <w:abstractNumId w:val="16"/>
   </w:num>
 </w:numbering>
 </file>
@@ -10927,6 +12369,17 @@
       <w:lang w:eastAsia="it-IT"/>
     </w:rPr>
   </w:style>
+  <w:style w:type="paragraph" w:styleId="NormaleWeb">
+    <w:name w:val="Normal (Web)"/>
+    <w:basedOn w:val="Normale"/>
+    <w:uiPriority w:val="99"/>
+    <w:semiHidden/>
+    <w:unhideWhenUsed/>
+    <w:rsid w:val="00C4054A"/>
+    <w:pPr>
+      <w:spacing w:before="100" w:beforeAutospacing="1" w:after="100" w:afterAutospacing="1"/>
+    </w:pPr>
+  </w:style>
 </w:styles>
 </file>
 

</xml_diff>

<commit_message>
Added the final document
</commit_message>
<xml_diff>
--- a/Operational/IR2 Operations.docx
+++ b/Operational/IR2 Operations.docx
@@ -3705,8 +3705,18 @@
                                         <w:sz w:val="26"/>
                                         <w:szCs w:val="26"/>
                                       </w:rPr>
-                                      <w:t>Antonio Acquavia</w:t>
+                                      <w:t xml:space="preserve">Antonio </w:t>
                                     </w:r>
+                                    <w:proofErr w:type="spellStart"/>
+                                    <w:r>
+                                      <w:rPr>
+                                        <w:color w:val="4472C4" w:themeColor="accent1"/>
+                                        <w:sz w:val="26"/>
+                                        <w:szCs w:val="26"/>
+                                      </w:rPr>
+                                      <w:t>Acquavia</w:t>
+                                    </w:r>
+                                    <w:proofErr w:type="spellEnd"/>
                                   </w:sdtContent>
                                 </w:sdt>
                               </w:p>
@@ -3797,8 +3807,18 @@
                                   <w:sz w:val="26"/>
                                   <w:szCs w:val="26"/>
                                 </w:rPr>
-                                <w:t>Antonio Acquavia</w:t>
+                                <w:t xml:space="preserve">Antonio </w:t>
                               </w:r>
+                              <w:proofErr w:type="spellStart"/>
+                              <w:r>
+                                <w:rPr>
+                                  <w:color w:val="4472C4" w:themeColor="accent1"/>
+                                  <w:sz w:val="26"/>
+                                  <w:szCs w:val="26"/>
+                                </w:rPr>
+                                <w:t>Acquavia</w:t>
+                              </w:r>
+                              <w:proofErr w:type="spellEnd"/>
                             </w:sdtContent>
                           </w:sdt>
                         </w:p>
@@ -3971,6 +3991,7 @@
                                     <w:dataBinding w:prefixMappings="xmlns:ns0='http://purl.org/dc/elements/1.1/' xmlns:ns1='http://schemas.openxmlformats.org/package/2006/metadata/core-properties' " w:xpath="/ns1:coreProperties[1]/ns0:subject[1]" w:storeItemID="{6C3C8BC8-F283-45AE-878A-BAB7291924A1}"/>
                                     <w:text/>
                                   </w:sdtPr>
+                                  <w:sdtEndPr/>
                                   <w:sdtContent>
                                     <w:r>
                                       <w:rPr>
@@ -4068,6 +4089,7 @@
                               <w:dataBinding w:prefixMappings="xmlns:ns0='http://purl.org/dc/elements/1.1/' xmlns:ns1='http://schemas.openxmlformats.org/package/2006/metadata/core-properties' " w:xpath="/ns1:coreProperties[1]/ns0:subject[1]" w:storeItemID="{6C3C8BC8-F283-45AE-878A-BAB7291924A1}"/>
                               <w:text/>
                             </w:sdtPr>
+                            <w:sdtEndPr/>
                             <w:sdtContent>
                               <w:r>
                                 <w:rPr>
@@ -5185,7 +5207,13 @@
         <w:rPr>
           <w:lang w:val="en-US"/>
         </w:rPr>
-        <w:t>5 people quality responsibles</w:t>
+        <w:t xml:space="preserve">5 people quality </w:t>
+      </w:r>
+      <w:r>
+        <w:rPr>
+          <w:lang w:val="en-US"/>
+        </w:rPr>
+        <w:t>responsible</w:t>
       </w:r>
     </w:p>
     <w:p>
@@ -5260,33 +5288,69 @@
         <w:rPr>
           <w:lang w:val="en-US"/>
         </w:rPr>
-        <w:t>The delivery for the products destined to go to Mediaworld is monthly, while the ones destined to the customers that have bought in the website are delivered as soon as possible.</w:t>
-      </w:r>
-    </w:p>
-    <w:p>
-      <w:pPr>
-        <w:rPr>
-          <w:lang w:val="en-US"/>
-        </w:rPr>
-      </w:pPr>
-      <w:r>
-        <w:rPr>
-          <w:lang w:val="en-US"/>
-        </w:rPr>
-        <w:t>Mediaworld, as part of the agreement, books orders month by month, so at the beginning of the year, we do a production planning based fully on forecasted sales.</w:t>
-      </w:r>
-    </w:p>
-    <w:p>
-      <w:pPr>
-        <w:rPr>
-          <w:lang w:val="en-US"/>
-        </w:rPr>
-      </w:pPr>
-      <w:r>
-        <w:rPr>
-          <w:lang w:val="en-US"/>
-        </w:rPr>
-        <w:t xml:space="preserve">This forecasted sales take in consideration the forecasted orders of Mediaworld, based on the last year orders and other parameters to be as accurate as possible, and the forecasted orders on our </w:t>
+        <w:t xml:space="preserve">The delivery for the products destined to go to </w:t>
+      </w:r>
+      <w:proofErr w:type="spellStart"/>
+      <w:r>
+        <w:rPr>
+          <w:lang w:val="en-US"/>
+        </w:rPr>
+        <w:t>Mediaworld</w:t>
+      </w:r>
+      <w:proofErr w:type="spellEnd"/>
+      <w:r>
+        <w:rPr>
+          <w:lang w:val="en-US"/>
+        </w:rPr>
+        <w:t xml:space="preserve"> is monthly, while the ones destined to the customers that have bought in the website are delivered as soon as possible.</w:t>
+      </w:r>
+    </w:p>
+    <w:p>
+      <w:pPr>
+        <w:rPr>
+          <w:lang w:val="en-US"/>
+        </w:rPr>
+      </w:pPr>
+      <w:proofErr w:type="spellStart"/>
+      <w:r>
+        <w:rPr>
+          <w:lang w:val="en-US"/>
+        </w:rPr>
+        <w:t>Mediaworld</w:t>
+      </w:r>
+      <w:proofErr w:type="spellEnd"/>
+      <w:r>
+        <w:rPr>
+          <w:lang w:val="en-US"/>
+        </w:rPr>
+        <w:t>, as part of the agreement, books orders month by month, so at the beginning of the year, we do a production planning based fully on forecasted sales.</w:t>
+      </w:r>
+    </w:p>
+    <w:p>
+      <w:pPr>
+        <w:rPr>
+          <w:lang w:val="en-US"/>
+        </w:rPr>
+      </w:pPr>
+      <w:r>
+        <w:rPr>
+          <w:lang w:val="en-US"/>
+        </w:rPr>
+        <w:t xml:space="preserve">This forecasted sales take in consideration the forecasted orders of </w:t>
+      </w:r>
+      <w:proofErr w:type="spellStart"/>
+      <w:r>
+        <w:rPr>
+          <w:lang w:val="en-US"/>
+        </w:rPr>
+        <w:t>Mediaworld</w:t>
+      </w:r>
+      <w:proofErr w:type="spellEnd"/>
+      <w:r>
+        <w:rPr>
+          <w:lang w:val="en-US"/>
+        </w:rPr>
+        <w:t xml:space="preserve">, based on the last year orders and other parameters to be as accurate as possible, and the forecasted orders on our </w:t>
       </w:r>
       <w:r>
         <w:rPr>
@@ -6434,7 +6498,21 @@
         <w:rPr>
           <w:lang w:val="en-US"/>
         </w:rPr>
-        <w:t>: Kraljic Matrix</w:t>
+        <w:t xml:space="preserve">: </w:t>
+      </w:r>
+      <w:proofErr w:type="spellStart"/>
+      <w:r>
+        <w:rPr>
+          <w:lang w:val="en-US"/>
+        </w:rPr>
+        <w:t>Kraljic</w:t>
+      </w:r>
+      <w:proofErr w:type="spellEnd"/>
+      <w:r>
+        <w:rPr>
+          <w:lang w:val="en-US"/>
+        </w:rPr>
+        <w:t xml:space="preserve"> Matrix</w:t>
       </w:r>
     </w:p>
     <w:p>
@@ -6636,6 +6714,7 @@
             <w:hideMark/>
           </w:tcPr>
           <w:p>
+            <w:proofErr w:type="spellStart"/>
             <w:r>
               <w:rPr>
                 <w:rFonts w:ascii="Helvetica Neue" w:hAnsi="Helvetica Neue"/>
@@ -6647,6 +6726,7 @@
               </w:rPr>
               <w:t>Parameters</w:t>
             </w:r>
+            <w:proofErr w:type="spellEnd"/>
           </w:p>
         </w:tc>
         <w:tc>
@@ -6668,6 +6748,7 @@
             <w:hideMark/>
           </w:tcPr>
           <w:p>
+            <w:proofErr w:type="spellStart"/>
             <w:r>
               <w:rPr>
                 <w:rFonts w:ascii="Helvetica Neue" w:hAnsi="Helvetica Neue"/>
@@ -6679,6 +6760,7 @@
               </w:rPr>
               <w:t>Weight</w:t>
             </w:r>
+            <w:proofErr w:type="spellEnd"/>
           </w:p>
         </w:tc>
       </w:tr>
@@ -6705,6 +6787,7 @@
             <w:hideMark/>
           </w:tcPr>
           <w:p>
+            <w:proofErr w:type="spellStart"/>
             <w:r>
               <w:rPr>
                 <w:rFonts w:ascii="Helvetica Neue" w:hAnsi="Helvetica Neue"/>
@@ -6714,6 +6797,7 @@
               </w:rPr>
               <w:t>Quality</w:t>
             </w:r>
+            <w:proofErr w:type="spellEnd"/>
           </w:p>
         </w:tc>
         <w:tc>
@@ -7594,52 +7678,898 @@
       </w:pPr>
       <w:r>
         <w:rPr>
-          <w:noProof/>
-          <w:lang w:val="en-US"/>
-        </w:rPr>
-        <w:lastRenderedPageBreak/>
-        <w:drawing>
-          <wp:inline distT="0" distB="0" distL="0" distR="0" wp14:anchorId="1E50024B" wp14:editId="7E74C5FE">
-            <wp:extent cx="6079066" cy="2501175"/>
-            <wp:effectExtent l="0" t="0" r="4445" b="1270"/>
-            <wp:docPr id="36" name="Immagine 36" descr="Immagine che contiene screenshot&#10;&#10;Descrizione generata automaticamente"/>
-            <wp:cNvGraphicFramePr>
-              <a:graphicFrameLocks xmlns:a="http://schemas.openxmlformats.org/drawingml/2006/main" noChangeAspect="1"/>
-            </wp:cNvGraphicFramePr>
-            <a:graphic xmlns:a="http://schemas.openxmlformats.org/drawingml/2006/main">
-              <a:graphicData uri="http://schemas.openxmlformats.org/drawingml/2006/picture">
-                <pic:pic xmlns:pic="http://schemas.openxmlformats.org/drawingml/2006/picture">
-                  <pic:nvPicPr>
-                    <pic:cNvPr id="36" name="Schermata 2020-05-30 alle 16.09.47.png"/>
-                    <pic:cNvPicPr/>
-                  </pic:nvPicPr>
-                  <pic:blipFill>
-                    <a:blip r:embed="rId14">
-                      <a:extLst>
-                        <a:ext uri="{28A0092B-C50C-407E-A947-70E740481C1C}">
-                          <a14:useLocalDpi xmlns:a14="http://schemas.microsoft.com/office/drawing/2010/main" val="0"/>
-                        </a:ext>
-                      </a:extLst>
-                    </a:blip>
-                    <a:stretch>
-                      <a:fillRect/>
-                    </a:stretch>
-                  </pic:blipFill>
-                  <pic:spPr>
-                    <a:xfrm>
-                      <a:off x="0" y="0"/>
-                      <a:ext cx="6287042" cy="2586745"/>
-                    </a:xfrm>
-                    <a:prstGeom prst="rect">
-                      <a:avLst/>
-                    </a:prstGeom>
-                  </pic:spPr>
-                </pic:pic>
-              </a:graphicData>
-            </a:graphic>
-          </wp:inline>
-        </w:drawing>
-      </w:r>
+          <w:lang w:val="en-US"/>
+        </w:rPr>
+        <w:br w:type="page"/>
+      </w:r>
+    </w:p>
+    <w:tbl>
+      <w:tblPr>
+        <w:tblW w:w="0" w:type="auto"/>
+        <w:tblCellMar>
+          <w:left w:w="0" w:type="dxa"/>
+          <w:right w:w="0" w:type="dxa"/>
+        </w:tblCellMar>
+        <w:tblLook w:val="04A0" w:firstRow="1" w:lastRow="0" w:firstColumn="1" w:lastColumn="0" w:noHBand="0" w:noVBand="1"/>
+      </w:tblPr>
+      <w:tblGrid>
+        <w:gridCol w:w="1869"/>
+        <w:gridCol w:w="1869"/>
+        <w:gridCol w:w="1869"/>
+        <w:gridCol w:w="1869"/>
+        <w:gridCol w:w="1869"/>
+      </w:tblGrid>
+      <w:tr>
+        <w:trPr>
+          <w:trHeight w:val="351"/>
+        </w:trPr>
+        <w:tc>
+          <w:tcPr>
+            <w:tcW w:w="1869" w:type="dxa"/>
+            <w:tcBorders>
+              <w:top w:val="single" w:sz="6" w:space="0" w:color="000000"/>
+              <w:left w:val="single" w:sz="6" w:space="0" w:color="000000"/>
+              <w:bottom w:val="single" w:sz="6" w:space="0" w:color="949494"/>
+              <w:right w:val="single" w:sz="6" w:space="0" w:color="000000"/>
+            </w:tcBorders>
+            <w:shd w:val="clear" w:color="auto" w:fill="B0B3B2"/>
+            <w:tcMar>
+              <w:top w:w="0" w:type="dxa"/>
+              <w:left w:w="30" w:type="dxa"/>
+              <w:bottom w:w="30" w:type="dxa"/>
+              <w:right w:w="30" w:type="dxa"/>
+            </w:tcMar>
+            <w:hideMark/>
+          </w:tcPr>
+          <w:p>
+            <w:pPr>
+              <w:rPr>
+                <w:rFonts w:ascii="Helvetica" w:hAnsi="Helvetica"/>
+                <w:sz w:val="18"/>
+                <w:szCs w:val="18"/>
+              </w:rPr>
+            </w:pPr>
+          </w:p>
+        </w:tc>
+        <w:tc>
+          <w:tcPr>
+            <w:tcW w:w="1869" w:type="dxa"/>
+            <w:tcBorders>
+              <w:top w:val="single" w:sz="6" w:space="0" w:color="000000"/>
+              <w:left w:val="single" w:sz="6" w:space="0" w:color="000000"/>
+              <w:bottom w:val="single" w:sz="6" w:space="0" w:color="000000"/>
+              <w:right w:val="single" w:sz="6" w:space="0" w:color="000000"/>
+            </w:tcBorders>
+            <w:shd w:val="clear" w:color="auto" w:fill="B0B3B2"/>
+            <w:tcMar>
+              <w:top w:w="0" w:type="dxa"/>
+              <w:left w:w="30" w:type="dxa"/>
+              <w:bottom w:w="30" w:type="dxa"/>
+              <w:right w:w="30" w:type="dxa"/>
+            </w:tcMar>
+            <w:hideMark/>
+          </w:tcPr>
+          <w:p>
+            <w:r>
+              <w:rPr>
+                <w:rFonts w:ascii="Helvetica Neue" w:hAnsi="Helvetica Neue"/>
+                <w:color w:val="000000"/>
+                <w:sz w:val="15"/>
+                <w:szCs w:val="15"/>
+              </w:rPr>
+              <w:t>Dolly X</w:t>
+            </w:r>
+          </w:p>
+        </w:tc>
+        <w:tc>
+          <w:tcPr>
+            <w:tcW w:w="1869" w:type="dxa"/>
+            <w:tcBorders>
+              <w:top w:val="single" w:sz="6" w:space="0" w:color="000000"/>
+              <w:left w:val="single" w:sz="6" w:space="0" w:color="000000"/>
+              <w:bottom w:val="single" w:sz="6" w:space="0" w:color="000000"/>
+              <w:right w:val="single" w:sz="6" w:space="0" w:color="000000"/>
+            </w:tcBorders>
+            <w:shd w:val="clear" w:color="auto" w:fill="B0B3B2"/>
+            <w:tcMar>
+              <w:top w:w="0" w:type="dxa"/>
+              <w:left w:w="30" w:type="dxa"/>
+              <w:bottom w:w="30" w:type="dxa"/>
+              <w:right w:w="30" w:type="dxa"/>
+            </w:tcMar>
+            <w:hideMark/>
+          </w:tcPr>
+          <w:p>
+            <w:r>
+              <w:rPr>
+                <w:rFonts w:ascii="Helvetica Neue" w:hAnsi="Helvetica Neue"/>
+                <w:color w:val="000000"/>
+                <w:sz w:val="15"/>
+                <w:szCs w:val="15"/>
+              </w:rPr>
+              <w:t>Molly X</w:t>
+            </w:r>
+          </w:p>
+        </w:tc>
+        <w:tc>
+          <w:tcPr>
+            <w:tcW w:w="1869" w:type="dxa"/>
+            <w:tcBorders>
+              <w:top w:val="single" w:sz="6" w:space="0" w:color="000000"/>
+              <w:left w:val="single" w:sz="6" w:space="0" w:color="000000"/>
+              <w:bottom w:val="single" w:sz="6" w:space="0" w:color="000000"/>
+              <w:right w:val="single" w:sz="6" w:space="0" w:color="000000"/>
+            </w:tcBorders>
+            <w:shd w:val="clear" w:color="auto" w:fill="B0B3B2"/>
+            <w:tcMar>
+              <w:top w:w="0" w:type="dxa"/>
+              <w:left w:w="30" w:type="dxa"/>
+              <w:bottom w:w="30" w:type="dxa"/>
+              <w:right w:w="30" w:type="dxa"/>
+            </w:tcMar>
+            <w:hideMark/>
+          </w:tcPr>
+          <w:p>
+            <w:r>
+              <w:rPr>
+                <w:rFonts w:ascii="Helvetica Neue" w:hAnsi="Helvetica Neue"/>
+                <w:color w:val="000000"/>
+                <w:sz w:val="15"/>
+                <w:szCs w:val="15"/>
+              </w:rPr>
+              <w:t>Dolly S</w:t>
+            </w:r>
+          </w:p>
+        </w:tc>
+        <w:tc>
+          <w:tcPr>
+            <w:tcW w:w="1869" w:type="dxa"/>
+            <w:tcBorders>
+              <w:top w:val="single" w:sz="6" w:space="0" w:color="000000"/>
+              <w:left w:val="single" w:sz="6" w:space="0" w:color="000000"/>
+              <w:bottom w:val="single" w:sz="6" w:space="0" w:color="000000"/>
+              <w:right w:val="single" w:sz="6" w:space="0" w:color="000000"/>
+            </w:tcBorders>
+            <w:shd w:val="clear" w:color="auto" w:fill="B0B3B2"/>
+            <w:tcMar>
+              <w:top w:w="0" w:type="dxa"/>
+              <w:left w:w="30" w:type="dxa"/>
+              <w:bottom w:w="30" w:type="dxa"/>
+              <w:right w:w="30" w:type="dxa"/>
+            </w:tcMar>
+            <w:hideMark/>
+          </w:tcPr>
+          <w:p>
+            <w:r>
+              <w:rPr>
+                <w:rFonts w:ascii="Helvetica Neue" w:hAnsi="Helvetica Neue"/>
+                <w:color w:val="000000"/>
+                <w:sz w:val="15"/>
+                <w:szCs w:val="15"/>
+              </w:rPr>
+              <w:t>Molly S</w:t>
+            </w:r>
+          </w:p>
+        </w:tc>
+      </w:tr>
+      <w:tr>
+        <w:trPr>
+          <w:trHeight w:val="383"/>
+        </w:trPr>
+        <w:tc>
+          <w:tcPr>
+            <w:tcW w:w="1869" w:type="dxa"/>
+            <w:tcBorders>
+              <w:top w:val="single" w:sz="6" w:space="0" w:color="949494"/>
+              <w:left w:val="single" w:sz="6" w:space="0" w:color="949494"/>
+              <w:bottom w:val="single" w:sz="6" w:space="0" w:color="949494"/>
+              <w:right w:val="single" w:sz="6" w:space="0" w:color="303030"/>
+            </w:tcBorders>
+            <w:shd w:val="clear" w:color="auto" w:fill="FFFFFF"/>
+            <w:tcMar>
+              <w:top w:w="0" w:type="dxa"/>
+              <w:left w:w="30" w:type="dxa"/>
+              <w:bottom w:w="30" w:type="dxa"/>
+              <w:right w:w="30" w:type="dxa"/>
+            </w:tcMar>
+            <w:hideMark/>
+          </w:tcPr>
+          <w:p>
+            <w:r>
+              <w:rPr>
+                <w:rFonts w:ascii="Helvetica Neue" w:hAnsi="Helvetica Neue"/>
+                <w:b/>
+                <w:bCs/>
+                <w:color w:val="000000"/>
+                <w:sz w:val="15"/>
+                <w:szCs w:val="15"/>
+              </w:rPr>
+              <w:t>Medium Stock</w:t>
+            </w:r>
+          </w:p>
+        </w:tc>
+        <w:tc>
+          <w:tcPr>
+            <w:tcW w:w="1869" w:type="dxa"/>
+            <w:tcBorders>
+              <w:top w:val="single" w:sz="6" w:space="0" w:color="000000"/>
+              <w:left w:val="single" w:sz="6" w:space="0" w:color="303030"/>
+              <w:bottom w:val="single" w:sz="6" w:space="0" w:color="000000"/>
+              <w:right w:val="single" w:sz="6" w:space="0" w:color="000000"/>
+            </w:tcBorders>
+            <w:shd w:val="clear" w:color="auto" w:fill="FFFFFF"/>
+            <w:tcMar>
+              <w:top w:w="0" w:type="dxa"/>
+              <w:left w:w="30" w:type="dxa"/>
+              <w:bottom w:w="30" w:type="dxa"/>
+              <w:right w:w="30" w:type="dxa"/>
+            </w:tcMar>
+            <w:hideMark/>
+          </w:tcPr>
+          <w:p>
+            <w:r>
+              <w:rPr>
+                <w:rFonts w:ascii="Helvetica Neue" w:hAnsi="Helvetica Neue"/>
+                <w:color w:val="000000"/>
+                <w:sz w:val="15"/>
+                <w:szCs w:val="15"/>
+              </w:rPr>
+              <w:t>348</w:t>
+            </w:r>
+          </w:p>
+        </w:tc>
+        <w:tc>
+          <w:tcPr>
+            <w:tcW w:w="1869" w:type="dxa"/>
+            <w:tcBorders>
+              <w:top w:val="single" w:sz="6" w:space="0" w:color="000000"/>
+              <w:left w:val="single" w:sz="6" w:space="0" w:color="000000"/>
+              <w:bottom w:val="single" w:sz="6" w:space="0" w:color="000000"/>
+              <w:right w:val="single" w:sz="6" w:space="0" w:color="000000"/>
+            </w:tcBorders>
+            <w:shd w:val="clear" w:color="auto" w:fill="FFFFFF"/>
+            <w:tcMar>
+              <w:top w:w="0" w:type="dxa"/>
+              <w:left w:w="30" w:type="dxa"/>
+              <w:bottom w:w="30" w:type="dxa"/>
+              <w:right w:w="30" w:type="dxa"/>
+            </w:tcMar>
+            <w:hideMark/>
+          </w:tcPr>
+          <w:p>
+            <w:r>
+              <w:rPr>
+                <w:rFonts w:ascii="Helvetica Neue" w:hAnsi="Helvetica Neue"/>
+                <w:color w:val="000000"/>
+                <w:sz w:val="15"/>
+                <w:szCs w:val="15"/>
+              </w:rPr>
+              <w:t>444</w:t>
+            </w:r>
+          </w:p>
+        </w:tc>
+        <w:tc>
+          <w:tcPr>
+            <w:tcW w:w="1869" w:type="dxa"/>
+            <w:tcBorders>
+              <w:top w:val="single" w:sz="6" w:space="0" w:color="000000"/>
+              <w:left w:val="single" w:sz="6" w:space="0" w:color="000000"/>
+              <w:bottom w:val="single" w:sz="6" w:space="0" w:color="000000"/>
+              <w:right w:val="single" w:sz="6" w:space="0" w:color="000000"/>
+            </w:tcBorders>
+            <w:shd w:val="clear" w:color="auto" w:fill="FFFFFF"/>
+            <w:tcMar>
+              <w:top w:w="0" w:type="dxa"/>
+              <w:left w:w="30" w:type="dxa"/>
+              <w:bottom w:w="30" w:type="dxa"/>
+              <w:right w:w="30" w:type="dxa"/>
+            </w:tcMar>
+            <w:hideMark/>
+          </w:tcPr>
+          <w:p>
+            <w:r>
+              <w:rPr>
+                <w:rFonts w:ascii="Helvetica Neue" w:hAnsi="Helvetica Neue"/>
+                <w:color w:val="000000"/>
+                <w:sz w:val="15"/>
+                <w:szCs w:val="15"/>
+              </w:rPr>
+              <w:t>367</w:t>
+            </w:r>
+          </w:p>
+        </w:tc>
+        <w:tc>
+          <w:tcPr>
+            <w:tcW w:w="1869" w:type="dxa"/>
+            <w:tcBorders>
+              <w:top w:val="single" w:sz="6" w:space="0" w:color="000000"/>
+              <w:left w:val="single" w:sz="6" w:space="0" w:color="000000"/>
+              <w:bottom w:val="single" w:sz="6" w:space="0" w:color="000000"/>
+              <w:right w:val="single" w:sz="6" w:space="0" w:color="000000"/>
+            </w:tcBorders>
+            <w:shd w:val="clear" w:color="auto" w:fill="FFFFFF"/>
+            <w:tcMar>
+              <w:top w:w="0" w:type="dxa"/>
+              <w:left w:w="30" w:type="dxa"/>
+              <w:bottom w:w="30" w:type="dxa"/>
+              <w:right w:w="30" w:type="dxa"/>
+            </w:tcMar>
+            <w:hideMark/>
+          </w:tcPr>
+          <w:p>
+            <w:r>
+              <w:rPr>
+                <w:rFonts w:ascii="Helvetica Neue" w:hAnsi="Helvetica Neue"/>
+                <w:color w:val="000000"/>
+                <w:sz w:val="15"/>
+                <w:szCs w:val="15"/>
+              </w:rPr>
+              <w:t>362</w:t>
+            </w:r>
+          </w:p>
+        </w:tc>
+      </w:tr>
+      <w:tr>
+        <w:trPr>
+          <w:trHeight w:val="766"/>
+        </w:trPr>
+        <w:tc>
+          <w:tcPr>
+            <w:tcW w:w="1869" w:type="dxa"/>
+            <w:tcBorders>
+              <w:top w:val="single" w:sz="6" w:space="0" w:color="949494"/>
+              <w:left w:val="single" w:sz="6" w:space="0" w:color="949494"/>
+              <w:bottom w:val="single" w:sz="6" w:space="0" w:color="949494"/>
+              <w:right w:val="single" w:sz="6" w:space="0" w:color="303030"/>
+            </w:tcBorders>
+            <w:shd w:val="clear" w:color="auto" w:fill="FFFFFF"/>
+            <w:tcMar>
+              <w:top w:w="0" w:type="dxa"/>
+              <w:left w:w="30" w:type="dxa"/>
+              <w:bottom w:w="30" w:type="dxa"/>
+              <w:right w:w="30" w:type="dxa"/>
+            </w:tcMar>
+            <w:hideMark/>
+          </w:tcPr>
+          <w:p>
+            <w:r>
+              <w:rPr>
+                <w:rFonts w:ascii="Helvetica Neue" w:hAnsi="Helvetica Neue"/>
+                <w:b/>
+                <w:bCs/>
+                <w:color w:val="000000"/>
+                <w:sz w:val="15"/>
+                <w:szCs w:val="15"/>
+              </w:rPr>
+              <w:t>Medium Stock Value</w:t>
+            </w:r>
+          </w:p>
+        </w:tc>
+        <w:tc>
+          <w:tcPr>
+            <w:tcW w:w="1869" w:type="dxa"/>
+            <w:tcBorders>
+              <w:top w:val="single" w:sz="6" w:space="0" w:color="000000"/>
+              <w:left w:val="single" w:sz="6" w:space="0" w:color="303030"/>
+              <w:bottom w:val="single" w:sz="6" w:space="0" w:color="000000"/>
+              <w:right w:val="single" w:sz="6" w:space="0" w:color="000000"/>
+            </w:tcBorders>
+            <w:shd w:val="clear" w:color="auto" w:fill="FFFFFF"/>
+            <w:tcMar>
+              <w:top w:w="0" w:type="dxa"/>
+              <w:left w:w="30" w:type="dxa"/>
+              <w:bottom w:w="30" w:type="dxa"/>
+              <w:right w:w="30" w:type="dxa"/>
+            </w:tcMar>
+            <w:hideMark/>
+          </w:tcPr>
+          <w:p>
+            <w:r>
+              <w:rPr>
+                <w:rFonts w:ascii="Helvetica Neue" w:hAnsi="Helvetica Neue"/>
+                <w:color w:val="000000"/>
+                <w:sz w:val="15"/>
+                <w:szCs w:val="15"/>
+              </w:rPr>
+              <w:t>114.380,64 €</w:t>
+            </w:r>
+          </w:p>
+        </w:tc>
+        <w:tc>
+          <w:tcPr>
+            <w:tcW w:w="1869" w:type="dxa"/>
+            <w:tcBorders>
+              <w:top w:val="single" w:sz="6" w:space="0" w:color="000000"/>
+              <w:left w:val="single" w:sz="6" w:space="0" w:color="000000"/>
+              <w:bottom w:val="single" w:sz="6" w:space="0" w:color="000000"/>
+              <w:right w:val="single" w:sz="6" w:space="0" w:color="000000"/>
+            </w:tcBorders>
+            <w:shd w:val="clear" w:color="auto" w:fill="FFFFFF"/>
+            <w:tcMar>
+              <w:top w:w="0" w:type="dxa"/>
+              <w:left w:w="30" w:type="dxa"/>
+              <w:bottom w:w="30" w:type="dxa"/>
+              <w:right w:w="30" w:type="dxa"/>
+            </w:tcMar>
+            <w:hideMark/>
+          </w:tcPr>
+          <w:p>
+            <w:r>
+              <w:rPr>
+                <w:rFonts w:ascii="Helvetica Neue" w:hAnsi="Helvetica Neue"/>
+                <w:color w:val="000000"/>
+                <w:sz w:val="15"/>
+                <w:szCs w:val="15"/>
+              </w:rPr>
+              <w:t>141.271,92 €</w:t>
+            </w:r>
+          </w:p>
+        </w:tc>
+        <w:tc>
+          <w:tcPr>
+            <w:tcW w:w="1869" w:type="dxa"/>
+            <w:tcBorders>
+              <w:top w:val="single" w:sz="6" w:space="0" w:color="000000"/>
+              <w:left w:val="single" w:sz="6" w:space="0" w:color="000000"/>
+              <w:bottom w:val="single" w:sz="6" w:space="0" w:color="000000"/>
+              <w:right w:val="single" w:sz="6" w:space="0" w:color="000000"/>
+            </w:tcBorders>
+            <w:shd w:val="clear" w:color="auto" w:fill="FFFFFF"/>
+            <w:tcMar>
+              <w:top w:w="0" w:type="dxa"/>
+              <w:left w:w="30" w:type="dxa"/>
+              <w:bottom w:w="30" w:type="dxa"/>
+              <w:right w:w="30" w:type="dxa"/>
+            </w:tcMar>
+            <w:hideMark/>
+          </w:tcPr>
+          <w:p>
+            <w:r>
+              <w:rPr>
+                <w:rFonts w:ascii="Helvetica Neue" w:hAnsi="Helvetica Neue"/>
+                <w:color w:val="000000"/>
+                <w:sz w:val="15"/>
+                <w:szCs w:val="15"/>
+              </w:rPr>
+              <w:t>98.717,51 €</w:t>
+            </w:r>
+          </w:p>
+        </w:tc>
+        <w:tc>
+          <w:tcPr>
+            <w:tcW w:w="1869" w:type="dxa"/>
+            <w:tcBorders>
+              <w:top w:val="single" w:sz="6" w:space="0" w:color="000000"/>
+              <w:left w:val="single" w:sz="6" w:space="0" w:color="000000"/>
+              <w:bottom w:val="single" w:sz="6" w:space="0" w:color="000000"/>
+              <w:right w:val="single" w:sz="6" w:space="0" w:color="000000"/>
+            </w:tcBorders>
+            <w:shd w:val="clear" w:color="auto" w:fill="FFFFFF"/>
+            <w:tcMar>
+              <w:top w:w="0" w:type="dxa"/>
+              <w:left w:w="30" w:type="dxa"/>
+              <w:bottom w:w="30" w:type="dxa"/>
+              <w:right w:w="30" w:type="dxa"/>
+            </w:tcMar>
+            <w:hideMark/>
+          </w:tcPr>
+          <w:p>
+            <w:r>
+              <w:rPr>
+                <w:rFonts w:ascii="Helvetica Neue" w:hAnsi="Helvetica Neue"/>
+                <w:color w:val="000000"/>
+                <w:sz w:val="15"/>
+                <w:szCs w:val="15"/>
+              </w:rPr>
+              <w:t>93.931,15 €</w:t>
+            </w:r>
+          </w:p>
+        </w:tc>
+      </w:tr>
+      <w:tr>
+        <w:trPr>
+          <w:trHeight w:val="766"/>
+        </w:trPr>
+        <w:tc>
+          <w:tcPr>
+            <w:tcW w:w="1869" w:type="dxa"/>
+            <w:tcBorders>
+              <w:top w:val="single" w:sz="6" w:space="0" w:color="949494"/>
+              <w:left w:val="single" w:sz="6" w:space="0" w:color="949494"/>
+              <w:bottom w:val="single" w:sz="6" w:space="0" w:color="949494"/>
+              <w:right w:val="single" w:sz="6" w:space="0" w:color="303030"/>
+            </w:tcBorders>
+            <w:shd w:val="clear" w:color="auto" w:fill="D5D5D5"/>
+            <w:tcMar>
+              <w:top w:w="0" w:type="dxa"/>
+              <w:left w:w="30" w:type="dxa"/>
+              <w:bottom w:w="30" w:type="dxa"/>
+              <w:right w:w="30" w:type="dxa"/>
+            </w:tcMar>
+            <w:hideMark/>
+          </w:tcPr>
+          <w:p>
+            <w:proofErr w:type="spellStart"/>
+            <w:r>
+              <w:rPr>
+                <w:rFonts w:ascii="Helvetica Neue" w:hAnsi="Helvetica Neue"/>
+                <w:b/>
+                <w:bCs/>
+                <w:color w:val="000000"/>
+                <w:sz w:val="15"/>
+                <w:szCs w:val="15"/>
+              </w:rPr>
+              <w:t>Warehouse</w:t>
+            </w:r>
+            <w:proofErr w:type="spellEnd"/>
+            <w:r>
+              <w:rPr>
+                <w:rFonts w:ascii="Helvetica Neue" w:hAnsi="Helvetica Neue"/>
+                <w:b/>
+                <w:bCs/>
+                <w:color w:val="000000"/>
+                <w:sz w:val="15"/>
+                <w:szCs w:val="15"/>
+              </w:rPr>
+              <w:t xml:space="preserve"> </w:t>
+            </w:r>
+            <w:proofErr w:type="spellStart"/>
+            <w:r>
+              <w:rPr>
+                <w:rFonts w:ascii="Helvetica Neue" w:hAnsi="Helvetica Neue"/>
+                <w:b/>
+                <w:bCs/>
+                <w:color w:val="000000"/>
+                <w:sz w:val="15"/>
+                <w:szCs w:val="15"/>
+              </w:rPr>
+              <w:t>Rotation</w:t>
+            </w:r>
+            <w:proofErr w:type="spellEnd"/>
+          </w:p>
+        </w:tc>
+        <w:tc>
+          <w:tcPr>
+            <w:tcW w:w="1869" w:type="dxa"/>
+            <w:tcBorders>
+              <w:top w:val="single" w:sz="6" w:space="0" w:color="000000"/>
+              <w:left w:val="single" w:sz="6" w:space="0" w:color="303030"/>
+              <w:bottom w:val="single" w:sz="6" w:space="0" w:color="000000"/>
+              <w:right w:val="single" w:sz="6" w:space="0" w:color="000000"/>
+            </w:tcBorders>
+            <w:shd w:val="clear" w:color="auto" w:fill="D5D5D5"/>
+            <w:tcMar>
+              <w:top w:w="0" w:type="dxa"/>
+              <w:left w:w="30" w:type="dxa"/>
+              <w:bottom w:w="30" w:type="dxa"/>
+              <w:right w:w="30" w:type="dxa"/>
+            </w:tcMar>
+            <w:hideMark/>
+          </w:tcPr>
+          <w:p>
+            <w:r>
+              <w:rPr>
+                <w:rFonts w:ascii="Helvetica Neue" w:hAnsi="Helvetica Neue"/>
+                <w:color w:val="000000"/>
+                <w:sz w:val="15"/>
+                <w:szCs w:val="15"/>
+              </w:rPr>
+              <w:t>94,61</w:t>
+            </w:r>
+          </w:p>
+        </w:tc>
+        <w:tc>
+          <w:tcPr>
+            <w:tcW w:w="1869" w:type="dxa"/>
+            <w:tcBorders>
+              <w:top w:val="single" w:sz="6" w:space="0" w:color="000000"/>
+              <w:left w:val="single" w:sz="6" w:space="0" w:color="000000"/>
+              <w:bottom w:val="single" w:sz="6" w:space="0" w:color="000000"/>
+              <w:right w:val="single" w:sz="6" w:space="0" w:color="000000"/>
+            </w:tcBorders>
+            <w:shd w:val="clear" w:color="auto" w:fill="D5D5D5"/>
+            <w:tcMar>
+              <w:top w:w="0" w:type="dxa"/>
+              <w:left w:w="30" w:type="dxa"/>
+              <w:bottom w:w="30" w:type="dxa"/>
+              <w:right w:w="30" w:type="dxa"/>
+            </w:tcMar>
+            <w:hideMark/>
+          </w:tcPr>
+          <w:p>
+            <w:r>
+              <w:rPr>
+                <w:rFonts w:ascii="Helvetica Neue" w:hAnsi="Helvetica Neue"/>
+                <w:color w:val="000000"/>
+                <w:sz w:val="15"/>
+                <w:szCs w:val="15"/>
+              </w:rPr>
+              <w:t>58,31</w:t>
+            </w:r>
+          </w:p>
+        </w:tc>
+        <w:tc>
+          <w:tcPr>
+            <w:tcW w:w="1869" w:type="dxa"/>
+            <w:tcBorders>
+              <w:top w:val="single" w:sz="6" w:space="0" w:color="000000"/>
+              <w:left w:val="single" w:sz="6" w:space="0" w:color="000000"/>
+              <w:bottom w:val="single" w:sz="6" w:space="0" w:color="000000"/>
+              <w:right w:val="single" w:sz="6" w:space="0" w:color="000000"/>
+            </w:tcBorders>
+            <w:shd w:val="clear" w:color="auto" w:fill="D5D5D5"/>
+            <w:tcMar>
+              <w:top w:w="0" w:type="dxa"/>
+              <w:left w:w="30" w:type="dxa"/>
+              <w:bottom w:w="30" w:type="dxa"/>
+              <w:right w:w="30" w:type="dxa"/>
+            </w:tcMar>
+            <w:hideMark/>
+          </w:tcPr>
+          <w:p>
+            <w:r>
+              <w:rPr>
+                <w:rFonts w:ascii="Helvetica Neue" w:hAnsi="Helvetica Neue"/>
+                <w:color w:val="000000"/>
+                <w:sz w:val="15"/>
+                <w:szCs w:val="15"/>
+              </w:rPr>
+              <w:t>37,92</w:t>
+            </w:r>
+          </w:p>
+        </w:tc>
+        <w:tc>
+          <w:tcPr>
+            <w:tcW w:w="1869" w:type="dxa"/>
+            <w:tcBorders>
+              <w:top w:val="single" w:sz="6" w:space="0" w:color="000000"/>
+              <w:left w:val="single" w:sz="6" w:space="0" w:color="000000"/>
+              <w:bottom w:val="single" w:sz="6" w:space="0" w:color="000000"/>
+              <w:right w:val="single" w:sz="6" w:space="0" w:color="000000"/>
+            </w:tcBorders>
+            <w:shd w:val="clear" w:color="auto" w:fill="D5D5D5"/>
+            <w:tcMar>
+              <w:top w:w="0" w:type="dxa"/>
+              <w:left w:w="30" w:type="dxa"/>
+              <w:bottom w:w="30" w:type="dxa"/>
+              <w:right w:w="30" w:type="dxa"/>
+            </w:tcMar>
+            <w:hideMark/>
+          </w:tcPr>
+          <w:p>
+            <w:r>
+              <w:rPr>
+                <w:rFonts w:ascii="Helvetica Neue" w:hAnsi="Helvetica Neue"/>
+                <w:color w:val="000000"/>
+                <w:sz w:val="15"/>
+                <w:szCs w:val="15"/>
+              </w:rPr>
+              <w:t>31,31</w:t>
+            </w:r>
+          </w:p>
+        </w:tc>
+      </w:tr>
+      <w:tr>
+        <w:trPr>
+          <w:trHeight w:val="351"/>
+        </w:trPr>
+        <w:tc>
+          <w:tcPr>
+            <w:tcW w:w="1869" w:type="dxa"/>
+            <w:tcBorders>
+              <w:top w:val="single" w:sz="6" w:space="0" w:color="949494"/>
+              <w:left w:val="single" w:sz="6" w:space="0" w:color="949494"/>
+              <w:bottom w:val="single" w:sz="6" w:space="0" w:color="949494"/>
+              <w:right w:val="single" w:sz="6" w:space="0" w:color="303030"/>
+            </w:tcBorders>
+            <w:shd w:val="clear" w:color="auto" w:fill="D5D5D5"/>
+            <w:tcMar>
+              <w:top w:w="0" w:type="dxa"/>
+              <w:left w:w="30" w:type="dxa"/>
+              <w:bottom w:w="30" w:type="dxa"/>
+              <w:right w:w="30" w:type="dxa"/>
+            </w:tcMar>
+            <w:hideMark/>
+          </w:tcPr>
+          <w:p>
+            <w:proofErr w:type="spellStart"/>
+            <w:r>
+              <w:rPr>
+                <w:rFonts w:ascii="Helvetica Neue" w:hAnsi="Helvetica Neue"/>
+                <w:b/>
+                <w:bCs/>
+                <w:color w:val="000000"/>
+                <w:sz w:val="15"/>
+                <w:szCs w:val="15"/>
+              </w:rPr>
+              <w:t>Average</w:t>
+            </w:r>
+            <w:proofErr w:type="spellEnd"/>
+            <w:r>
+              <w:rPr>
+                <w:rFonts w:ascii="Helvetica Neue" w:hAnsi="Helvetica Neue"/>
+                <w:b/>
+                <w:bCs/>
+                <w:color w:val="000000"/>
+                <w:sz w:val="15"/>
+                <w:szCs w:val="15"/>
+              </w:rPr>
+              <w:t xml:space="preserve"> Stock</w:t>
+            </w:r>
+          </w:p>
+        </w:tc>
+        <w:tc>
+          <w:tcPr>
+            <w:tcW w:w="1869" w:type="dxa"/>
+            <w:tcBorders>
+              <w:top w:val="single" w:sz="6" w:space="0" w:color="000000"/>
+              <w:left w:val="single" w:sz="6" w:space="0" w:color="303030"/>
+              <w:bottom w:val="single" w:sz="6" w:space="0" w:color="000000"/>
+              <w:right w:val="single" w:sz="6" w:space="0" w:color="000000"/>
+            </w:tcBorders>
+            <w:shd w:val="clear" w:color="auto" w:fill="D5D5D5"/>
+            <w:tcMar>
+              <w:top w:w="0" w:type="dxa"/>
+              <w:left w:w="30" w:type="dxa"/>
+              <w:bottom w:w="30" w:type="dxa"/>
+              <w:right w:w="30" w:type="dxa"/>
+            </w:tcMar>
+            <w:hideMark/>
+          </w:tcPr>
+          <w:p>
+            <w:r>
+              <w:rPr>
+                <w:rFonts w:ascii="Helvetica Neue" w:hAnsi="Helvetica Neue"/>
+                <w:color w:val="000000"/>
+                <w:sz w:val="15"/>
+                <w:szCs w:val="15"/>
+              </w:rPr>
+              <w:t xml:space="preserve">4 </w:t>
+            </w:r>
+            <w:proofErr w:type="spellStart"/>
+            <w:r>
+              <w:rPr>
+                <w:rFonts w:ascii="Helvetica Neue" w:hAnsi="Helvetica Neue"/>
+                <w:color w:val="000000"/>
+                <w:sz w:val="15"/>
+                <w:szCs w:val="15"/>
+              </w:rPr>
+              <w:t>days</w:t>
+            </w:r>
+            <w:proofErr w:type="spellEnd"/>
+          </w:p>
+        </w:tc>
+        <w:tc>
+          <w:tcPr>
+            <w:tcW w:w="1869" w:type="dxa"/>
+            <w:tcBorders>
+              <w:top w:val="single" w:sz="6" w:space="0" w:color="000000"/>
+              <w:left w:val="single" w:sz="6" w:space="0" w:color="000000"/>
+              <w:bottom w:val="single" w:sz="6" w:space="0" w:color="000000"/>
+              <w:right w:val="single" w:sz="6" w:space="0" w:color="000000"/>
+            </w:tcBorders>
+            <w:shd w:val="clear" w:color="auto" w:fill="D5D5D5"/>
+            <w:tcMar>
+              <w:top w:w="0" w:type="dxa"/>
+              <w:left w:w="30" w:type="dxa"/>
+              <w:bottom w:w="30" w:type="dxa"/>
+              <w:right w:w="30" w:type="dxa"/>
+            </w:tcMar>
+            <w:hideMark/>
+          </w:tcPr>
+          <w:p>
+            <w:r>
+              <w:rPr>
+                <w:rFonts w:ascii="Helvetica Neue" w:hAnsi="Helvetica Neue"/>
+                <w:color w:val="000000"/>
+                <w:sz w:val="15"/>
+                <w:szCs w:val="15"/>
+              </w:rPr>
+              <w:t xml:space="preserve">6 </w:t>
+            </w:r>
+            <w:proofErr w:type="spellStart"/>
+            <w:r>
+              <w:rPr>
+                <w:rFonts w:ascii="Helvetica Neue" w:hAnsi="Helvetica Neue"/>
+                <w:color w:val="000000"/>
+                <w:sz w:val="15"/>
+                <w:szCs w:val="15"/>
+              </w:rPr>
+              <w:t>days</w:t>
+            </w:r>
+            <w:proofErr w:type="spellEnd"/>
+          </w:p>
+        </w:tc>
+        <w:tc>
+          <w:tcPr>
+            <w:tcW w:w="1869" w:type="dxa"/>
+            <w:tcBorders>
+              <w:top w:val="single" w:sz="6" w:space="0" w:color="000000"/>
+              <w:left w:val="single" w:sz="6" w:space="0" w:color="000000"/>
+              <w:bottom w:val="single" w:sz="6" w:space="0" w:color="000000"/>
+              <w:right w:val="single" w:sz="6" w:space="0" w:color="000000"/>
+            </w:tcBorders>
+            <w:shd w:val="clear" w:color="auto" w:fill="D5D5D5"/>
+            <w:tcMar>
+              <w:top w:w="0" w:type="dxa"/>
+              <w:left w:w="30" w:type="dxa"/>
+              <w:bottom w:w="30" w:type="dxa"/>
+              <w:right w:w="30" w:type="dxa"/>
+            </w:tcMar>
+            <w:hideMark/>
+          </w:tcPr>
+          <w:p>
+            <w:r>
+              <w:rPr>
+                <w:rFonts w:ascii="Helvetica Neue" w:hAnsi="Helvetica Neue"/>
+                <w:color w:val="000000"/>
+                <w:sz w:val="15"/>
+                <w:szCs w:val="15"/>
+              </w:rPr>
+              <w:t xml:space="preserve">10 </w:t>
+            </w:r>
+            <w:proofErr w:type="spellStart"/>
+            <w:r>
+              <w:rPr>
+                <w:rFonts w:ascii="Helvetica Neue" w:hAnsi="Helvetica Neue"/>
+                <w:color w:val="000000"/>
+                <w:sz w:val="15"/>
+                <w:szCs w:val="15"/>
+              </w:rPr>
+              <w:t>days</w:t>
+            </w:r>
+            <w:proofErr w:type="spellEnd"/>
+          </w:p>
+        </w:tc>
+        <w:tc>
+          <w:tcPr>
+            <w:tcW w:w="1869" w:type="dxa"/>
+            <w:tcBorders>
+              <w:top w:val="single" w:sz="6" w:space="0" w:color="000000"/>
+              <w:left w:val="single" w:sz="6" w:space="0" w:color="000000"/>
+              <w:bottom w:val="single" w:sz="6" w:space="0" w:color="000000"/>
+              <w:right w:val="single" w:sz="6" w:space="0" w:color="000000"/>
+            </w:tcBorders>
+            <w:shd w:val="clear" w:color="auto" w:fill="D5D5D5"/>
+            <w:tcMar>
+              <w:top w:w="0" w:type="dxa"/>
+              <w:left w:w="30" w:type="dxa"/>
+              <w:bottom w:w="30" w:type="dxa"/>
+              <w:right w:w="30" w:type="dxa"/>
+            </w:tcMar>
+            <w:hideMark/>
+          </w:tcPr>
+          <w:p>
+            <w:r>
+              <w:rPr>
+                <w:rFonts w:ascii="Helvetica Neue" w:hAnsi="Helvetica Neue"/>
+                <w:color w:val="000000"/>
+                <w:sz w:val="15"/>
+                <w:szCs w:val="15"/>
+              </w:rPr>
+              <w:t xml:space="preserve">12 </w:t>
+            </w:r>
+            <w:proofErr w:type="spellStart"/>
+            <w:r>
+              <w:rPr>
+                <w:rFonts w:ascii="Helvetica Neue" w:hAnsi="Helvetica Neue"/>
+                <w:color w:val="000000"/>
+                <w:sz w:val="15"/>
+                <w:szCs w:val="15"/>
+              </w:rPr>
+              <w:t>days</w:t>
+            </w:r>
+            <w:proofErr w:type="spellEnd"/>
+          </w:p>
+        </w:tc>
+      </w:tr>
+    </w:tbl>
+    <w:p>
+      <w:pPr>
+        <w:rPr>
+          <w:lang w:val="en-US"/>
+        </w:rPr>
+      </w:pPr>
     </w:p>
     <w:p>
       <w:pPr>
@@ -9310,12 +10240,12 @@
       </w:pPr>
     </w:p>
     <w:sectPr>
-      <w:headerReference w:type="even" r:id="rId15"/>
-      <w:headerReference w:type="default" r:id="rId16"/>
-      <w:footerReference w:type="even" r:id="rId17"/>
-      <w:footerReference w:type="default" r:id="rId18"/>
-      <w:headerReference w:type="first" r:id="rId19"/>
-      <w:footerReference w:type="first" r:id="rId20"/>
+      <w:headerReference w:type="even" r:id="rId14"/>
+      <w:headerReference w:type="default" r:id="rId15"/>
+      <w:footerReference w:type="even" r:id="rId16"/>
+      <w:footerReference w:type="default" r:id="rId17"/>
+      <w:headerReference w:type="first" r:id="rId18"/>
+      <w:footerReference w:type="first" r:id="rId19"/>
       <w:pgSz w:w="11900" w:h="16840"/>
       <w:pgMar w:top="1417" w:right="1134" w:bottom="1134" w:left="1134" w:header="708" w:footer="708" w:gutter="0"/>
       <w:pgNumType w:start="0"/>

</xml_diff>